<commit_message>
Diverse Korrekturen und neue Texte
</commit_message>
<xml_diff>
--- a/doc/task04/Use-Case-Form-Medikamenteneinnahme.docx
+++ b/doc/task04/Use-Case-Form-Medikamenteneinnahme.docx
@@ -1,10 +1,10 @@
 
 <file path=word/document.xml><?xml version="1.0" encoding="utf-8"?>
-<w:document xmlns:mo="http://schemas.microsoft.com/office/mac/office/2008/main" xmlns:ve="http://schemas.openxmlformats.org/markup-compatibility/2006" xmlns:mv="urn:schemas-microsoft-com:mac:vml" xmlns:o="urn:schemas-microsoft-com:office:office" xmlns:r="http://schemas.openxmlformats.org/officeDocument/2006/relationships" xmlns:m="http://schemas.openxmlformats.org/officeDocument/2006/math" xmlns:v="urn:schemas-microsoft-com:vml" xmlns:wp="http://schemas.openxmlformats.org/drawingml/2006/wordprocessingDrawing" xmlns:w10="urn:schemas-microsoft-com:office:word" xmlns:w="http://schemas.openxmlformats.org/wordprocessingml/2006/main" xmlns:wne="http://schemas.microsoft.com/office/word/2006/wordml">
+<w:document xmlns:wpc="http://schemas.microsoft.com/office/word/2010/wordprocessingCanvas" xmlns:mo="http://schemas.microsoft.com/office/mac/office/2008/main" xmlns:mc="http://schemas.openxmlformats.org/markup-compatibility/2006" xmlns:mv="urn:schemas-microsoft-com:mac:vml" xmlns:o="urn:schemas-microsoft-com:office:office" xmlns:r="http://schemas.openxmlformats.org/officeDocument/2006/relationships" xmlns:m="http://schemas.openxmlformats.org/officeDocument/2006/math" xmlns:v="urn:schemas-microsoft-com:vml" xmlns:wp14="http://schemas.microsoft.com/office/word/2010/wordprocessingDrawing" xmlns:wp="http://schemas.openxmlformats.org/drawingml/2006/wordprocessingDrawing" xmlns:w10="urn:schemas-microsoft-com:office:word" xmlns:w="http://schemas.openxmlformats.org/wordprocessingml/2006/main" xmlns:w14="http://schemas.microsoft.com/office/word/2010/wordml" xmlns:wpg="http://schemas.microsoft.com/office/word/2010/wordprocessingGroup" xmlns:wpi="http://schemas.microsoft.com/office/word/2010/wordprocessingInk" xmlns:wne="http://schemas.microsoft.com/office/word/2006/wordml" xmlns:wps="http://schemas.microsoft.com/office/word/2010/wordprocessingShape" mc:Ignorable="w14 wp14">
   <w:body>
     <w:p>
       <w:pPr>
-        <w:pStyle w:val="Textkrper"/>
+        <w:pStyle w:val="BodyText"/>
       </w:pPr>
       <w:r>
         <w:rPr>
@@ -43,11 +43,11 @@
           <w:left w:w="70" w:type="dxa"/>
           <w:right w:w="70" w:type="dxa"/>
         </w:tblCellMar>
-        <w:tblLook w:val="0000"/>
+        <w:tblLook w:val="0000" w:firstRow="0" w:lastRow="0" w:firstColumn="0" w:lastColumn="0" w:noHBand="0" w:noVBand="0"/>
       </w:tblPr>
       <w:tblGrid>
         <w:gridCol w:w="1984"/>
-        <w:gridCol w:w="6521"/>
+        <w:gridCol w:w="5599"/>
       </w:tblGrid>
       <w:tr>
         <w:tc>
@@ -65,12 +65,15 @@
             <w:pPr>
               <w:pStyle w:val="Tabelle"/>
             </w:pPr>
+            <w:bookmarkStart w:id="0" w:name="_GoBack"/>
             <w:r>
               <w:t xml:space="preserve">Nr. </w:t>
             </w:r>
+            <w:proofErr w:type="spellStart"/>
             <w:r>
               <w:t>and</w:t>
             </w:r>
+            <w:proofErr w:type="spellEnd"/>
             <w:r>
               <w:t xml:space="preserve"> </w:t>
             </w:r>
@@ -81,7 +84,7 @@
         </w:tc>
         <w:tc>
           <w:tcPr>
-            <w:tcW w:w="6521" w:type="dxa"/>
+            <w:tcW w:w="5599" w:type="dxa"/>
             <w:tcBorders>
               <w:left w:val="nil"/>
               <w:right w:val="nil"/>
@@ -92,7 +95,15 @@
               <w:pStyle w:val="Tabelle"/>
             </w:pPr>
             <w:r>
-              <w:t>002 Medikamenten Einnahme Reminder</w:t>
+              <w:t xml:space="preserve">002 </w:t>
+            </w:r>
+            <w:proofErr w:type="spellStart"/>
+            <w:r>
+              <w:t>Reminder</w:t>
+            </w:r>
+            <w:proofErr w:type="spellEnd"/>
+            <w:r>
+              <w:t xml:space="preserve"> für die Medikamenteneinnahme</w:t>
             </w:r>
           </w:p>
         </w:tc>
@@ -126,7 +137,7 @@
         </w:tc>
         <w:tc>
           <w:tcPr>
-            <w:tcW w:w="6521" w:type="dxa"/>
+            <w:tcW w:w="5599" w:type="dxa"/>
             <w:tcBorders>
               <w:left w:val="nil"/>
               <w:right w:val="nil"/>
@@ -137,7 +148,13 @@
               <w:pStyle w:val="Tabelle"/>
             </w:pPr>
             <w:r>
-              <w:t>Verschriebene Medikamenten sollen eingenommen werden</w:t>
+              <w:t xml:space="preserve">Verschriebene Medikamenten sollen </w:t>
+            </w:r>
+            <w:r>
+              <w:t xml:space="preserve">pünktlich </w:t>
+            </w:r>
+            <w:r>
+              <w:t>eingenommen werden</w:t>
             </w:r>
           </w:p>
         </w:tc>
@@ -168,7 +185,7 @@
         </w:tc>
         <w:tc>
           <w:tcPr>
-            <w:tcW w:w="6521" w:type="dxa"/>
+            <w:tcW w:w="5599" w:type="dxa"/>
             <w:tcBorders>
               <w:left w:val="nil"/>
               <w:right w:val="nil"/>
@@ -179,7 +196,23 @@
               <w:pStyle w:val="Tabelle"/>
             </w:pPr>
             <w:r>
-              <w:t>Ein Reminder erinnert Patient an Medikamenteinnahme</w:t>
+              <w:t xml:space="preserve">Ein </w:t>
+            </w:r>
+            <w:proofErr w:type="spellStart"/>
+            <w:r>
+              <w:t>Reminder</w:t>
+            </w:r>
+            <w:proofErr w:type="spellEnd"/>
+            <w:r>
+              <w:t xml:space="preserve"> erinnert Patient an </w:t>
+            </w:r>
+            <w:proofErr w:type="spellStart"/>
+            <w:r>
+              <w:t>Medikamenteinnahme</w:t>
+            </w:r>
+            <w:proofErr w:type="spellEnd"/>
+            <w:r>
+              <w:t xml:space="preserve"> zur richtigen Zeit und in der korrekten Dosis</w:t>
             </w:r>
           </w:p>
         </w:tc>
@@ -200,9 +233,11 @@
             <w:pPr>
               <w:pStyle w:val="Tabelle"/>
             </w:pPr>
+            <w:proofErr w:type="spellStart"/>
             <w:r>
               <w:t>Actors</w:t>
             </w:r>
+            <w:proofErr w:type="spellEnd"/>
             <w:r>
               <w:t>:</w:t>
             </w:r>
@@ -210,7 +245,7 @@
         </w:tc>
         <w:tc>
           <w:tcPr>
-            <w:tcW w:w="6521" w:type="dxa"/>
+            <w:tcW w:w="5599" w:type="dxa"/>
             <w:tcBorders>
               <w:left w:val="nil"/>
               <w:right w:val="nil"/>
@@ -242,9 +277,27 @@
             <w:pPr>
               <w:pStyle w:val="Tabelle"/>
             </w:pPr>
-            <w:r>
-              <w:t>Starting Event and Preconditions</w:t>
-            </w:r>
+            <w:proofErr w:type="spellStart"/>
+            <w:r>
+              <w:t>Starting</w:t>
+            </w:r>
+            <w:proofErr w:type="spellEnd"/>
+            <w:r>
+              <w:t xml:space="preserve"> Event </w:t>
+            </w:r>
+            <w:proofErr w:type="spellStart"/>
+            <w:r>
+              <w:t>and</w:t>
+            </w:r>
+            <w:proofErr w:type="spellEnd"/>
+            <w:r>
+              <w:t xml:space="preserve"> </w:t>
+            </w:r>
+            <w:proofErr w:type="spellStart"/>
+            <w:r>
+              <w:t>Preconditions</w:t>
+            </w:r>
+            <w:proofErr w:type="spellEnd"/>
             <w:r>
               <w:t>:</w:t>
             </w:r>
@@ -252,7 +305,7 @@
         </w:tc>
         <w:tc>
           <w:tcPr>
-            <w:tcW w:w="6521" w:type="dxa"/>
+            <w:tcW w:w="5599" w:type="dxa"/>
             <w:tcBorders>
               <w:left w:val="nil"/>
               <w:right w:val="nil"/>
@@ -271,7 +324,13 @@
               <w:pStyle w:val="Tabelle"/>
             </w:pPr>
             <w:r>
-              <w:t>Verschriebene Medikamente sowie Zeitpunkt der Einnahme  sind eingetragen</w:t>
+              <w:t xml:space="preserve">Verschriebene Medikamente </w:t>
+            </w:r>
+            <w:r>
+              <w:t xml:space="preserve">mit Dosis </w:t>
+            </w:r>
+            <w:r>
+              <w:t>sowie Zeitpunkt der Einnahme  sind eingetragen</w:t>
             </w:r>
           </w:p>
         </w:tc>
@@ -292,9 +351,27 @@
             <w:pPr>
               <w:pStyle w:val="Tabelle"/>
             </w:pPr>
-            <w:r>
-              <w:t>Result and Postconditions</w:t>
-            </w:r>
+            <w:proofErr w:type="spellStart"/>
+            <w:r>
+              <w:t>Result</w:t>
+            </w:r>
+            <w:proofErr w:type="spellEnd"/>
+            <w:r>
+              <w:t xml:space="preserve"> </w:t>
+            </w:r>
+            <w:proofErr w:type="spellStart"/>
+            <w:r>
+              <w:t>and</w:t>
+            </w:r>
+            <w:proofErr w:type="spellEnd"/>
+            <w:r>
+              <w:t xml:space="preserve"> </w:t>
+            </w:r>
+            <w:proofErr w:type="spellStart"/>
+            <w:r>
+              <w:t>Postconditions</w:t>
+            </w:r>
+            <w:proofErr w:type="spellEnd"/>
             <w:r>
               <w:t>:</w:t>
             </w:r>
@@ -302,7 +379,7 @@
         </w:tc>
         <w:tc>
           <w:tcPr>
-            <w:tcW w:w="6521" w:type="dxa"/>
+            <w:tcW w:w="5599" w:type="dxa"/>
             <w:tcBorders>
               <w:left w:val="nil"/>
               <w:right w:val="nil"/>
@@ -313,13 +390,8 @@
               <w:pStyle w:val="Tabelle"/>
             </w:pPr>
             <w:r>
-              <w:t>Eine Option im Reminder wurde gewählt</w:t>
-            </w:r>
-          </w:p>
-          <w:p>
-            <w:pPr>
-              <w:pStyle w:val="Tabelle"/>
-            </w:pPr>
+              <w:t>Zeitpunkt und Einnahme / Nichteinnahme werden im Logfile abgelegt.</w:t>
+            </w:r>
           </w:p>
         </w:tc>
       </w:tr>
@@ -344,12 +416,12 @@
           <w:left w:w="70" w:type="dxa"/>
           <w:right w:w="70" w:type="dxa"/>
         </w:tblCellMar>
-        <w:tblLook w:val="0000"/>
+        <w:tblLook w:val="0000" w:firstRow="0" w:lastRow="0" w:firstColumn="0" w:lastColumn="0" w:noHBand="0" w:noVBand="0"/>
       </w:tblPr>
       <w:tblGrid>
         <w:gridCol w:w="567"/>
         <w:gridCol w:w="1276"/>
-        <w:gridCol w:w="6662"/>
+        <w:gridCol w:w="5740"/>
       </w:tblGrid>
       <w:tr>
         <w:tc>
@@ -381,14 +453,16 @@
             <w:pPr>
               <w:pStyle w:val="Tabelle"/>
             </w:pPr>
+            <w:proofErr w:type="spellStart"/>
             <w:r>
               <w:t>Actor</w:t>
             </w:r>
-          </w:p>
-        </w:tc>
-        <w:tc>
-          <w:tcPr>
-            <w:tcW w:w="6662" w:type="dxa"/>
+            <w:proofErr w:type="spellEnd"/>
+          </w:p>
+        </w:tc>
+        <w:tc>
+          <w:tcPr>
+            <w:tcW w:w="5740" w:type="dxa"/>
             <w:tcBorders>
               <w:bottom w:val="single" w:sz="4" w:space="0" w:color="auto"/>
             </w:tcBorders>
@@ -442,7 +516,7 @@
         </w:tc>
         <w:tc>
           <w:tcPr>
-            <w:tcW w:w="6662" w:type="dxa"/>
+            <w:tcW w:w="5740" w:type="dxa"/>
             <w:tcBorders>
               <w:left w:val="dotted" w:sz="4" w:space="0" w:color="auto"/>
               <w:bottom w:val="dotted" w:sz="4" w:space="0" w:color="auto"/>
@@ -498,7 +572,7 @@
         </w:tc>
         <w:tc>
           <w:tcPr>
-            <w:tcW w:w="6662" w:type="dxa"/>
+            <w:tcW w:w="5740" w:type="dxa"/>
             <w:tcBorders>
               <w:top w:val="dotted" w:sz="4" w:space="0" w:color="auto"/>
               <w:left w:val="dotted" w:sz="4" w:space="0" w:color="auto"/>
@@ -510,7 +584,10 @@
               <w:pStyle w:val="Tabelle"/>
             </w:pPr>
             <w:r>
-              <w:t>App zeigt eine Errinnerung mit entsprechende Medikamente(n)</w:t>
+              <w:t>App zeigt eine E</w:t>
+            </w:r>
+            <w:r>
+              <w:t>rinnerung mit entsprechende Medikamente(n)</w:t>
             </w:r>
           </w:p>
         </w:tc>
@@ -555,7 +632,7 @@
         </w:tc>
         <w:tc>
           <w:tcPr>
-            <w:tcW w:w="6662" w:type="dxa"/>
+            <w:tcW w:w="5740" w:type="dxa"/>
             <w:tcBorders>
               <w:top w:val="dotted" w:sz="4" w:space="0" w:color="auto"/>
               <w:left w:val="dotted" w:sz="4" w:space="0" w:color="auto"/>
@@ -567,7 +644,7 @@
               <w:pStyle w:val="Tabelle"/>
             </w:pPr>
             <w:r>
-              <w:t>Bestätigt Reminder</w:t>
+              <w:t>Bestätigt Erinnerung</w:t>
             </w:r>
           </w:p>
         </w:tc>
@@ -612,7 +689,7 @@
         </w:tc>
         <w:tc>
           <w:tcPr>
-            <w:tcW w:w="6662" w:type="dxa"/>
+            <w:tcW w:w="5740" w:type="dxa"/>
             <w:tcBorders>
               <w:top w:val="dotted" w:sz="4" w:space="0" w:color="auto"/>
               <w:left w:val="dotted" w:sz="4" w:space="0" w:color="auto"/>
@@ -624,7 +701,10 @@
               <w:pStyle w:val="Tabelle"/>
             </w:pPr>
             <w:r>
-              <w:t>Zeigt Medikamenten übersicht mit Auswahlmöglichkeiten (Einnehmen, Später, Nicht eingenommen)</w:t>
+              <w:t>Zeigt Medikamenten</w:t>
+            </w:r>
+            <w:r>
+              <w:t>übersicht mit Auswahlmöglichkeiten (Einnehmen, Später, Nicht eingenommen)</w:t>
             </w:r>
           </w:p>
         </w:tc>
@@ -669,7 +749,7 @@
         </w:tc>
         <w:tc>
           <w:tcPr>
-            <w:tcW w:w="6662" w:type="dxa"/>
+            <w:tcW w:w="5740" w:type="dxa"/>
             <w:tcBorders>
               <w:top w:val="dotted" w:sz="4" w:space="0" w:color="auto"/>
               <w:left w:val="dotted" w:sz="4" w:space="0" w:color="auto"/>
@@ -726,7 +806,7 @@
         </w:tc>
         <w:tc>
           <w:tcPr>
-            <w:tcW w:w="6662" w:type="dxa"/>
+            <w:tcW w:w="5740" w:type="dxa"/>
             <w:tcBorders>
               <w:top w:val="dotted" w:sz="4" w:space="0" w:color="auto"/>
               <w:left w:val="dotted" w:sz="4" w:space="0" w:color="auto"/>
@@ -783,7 +863,7 @@
         </w:tc>
         <w:tc>
           <w:tcPr>
-            <w:tcW w:w="6662" w:type="dxa"/>
+            <w:tcW w:w="5740" w:type="dxa"/>
             <w:tcBorders>
               <w:top w:val="dotted" w:sz="4" w:space="0" w:color="auto"/>
               <w:left w:val="dotted" w:sz="4" w:space="0" w:color="auto"/>
@@ -797,437 +877,6 @@
             <w:r>
               <w:t>System macht Logfile Eintrag</w:t>
             </w:r>
-          </w:p>
-        </w:tc>
-      </w:tr>
-      <w:tr>
-        <w:tc>
-          <w:tcPr>
-            <w:tcW w:w="567" w:type="dxa"/>
-            <w:tcBorders>
-              <w:top w:val="dotted" w:sz="4" w:space="0" w:color="auto"/>
-              <w:bottom w:val="dotted" w:sz="4" w:space="0" w:color="auto"/>
-              <w:right w:val="dotted" w:sz="4" w:space="0" w:color="auto"/>
-            </w:tcBorders>
-          </w:tcPr>
-          <w:p>
-            <w:pPr>
-              <w:pStyle w:val="Tabelle"/>
-            </w:pPr>
-          </w:p>
-        </w:tc>
-        <w:tc>
-          <w:tcPr>
-            <w:tcW w:w="1276" w:type="dxa"/>
-            <w:tcBorders>
-              <w:top w:val="dotted" w:sz="4" w:space="0" w:color="auto"/>
-              <w:left w:val="dotted" w:sz="4" w:space="0" w:color="auto"/>
-              <w:bottom w:val="dotted" w:sz="4" w:space="0" w:color="auto"/>
-              <w:right w:val="dotted" w:sz="4" w:space="0" w:color="auto"/>
-            </w:tcBorders>
-          </w:tcPr>
-          <w:p>
-            <w:pPr>
-              <w:pStyle w:val="Tabelle"/>
-            </w:pPr>
-          </w:p>
-        </w:tc>
-        <w:tc>
-          <w:tcPr>
-            <w:tcW w:w="6662" w:type="dxa"/>
-            <w:tcBorders>
-              <w:top w:val="dotted" w:sz="4" w:space="0" w:color="auto"/>
-              <w:left w:val="dotted" w:sz="4" w:space="0" w:color="auto"/>
-              <w:bottom w:val="dotted" w:sz="4" w:space="0" w:color="auto"/>
-            </w:tcBorders>
-          </w:tcPr>
-          <w:p>
-            <w:pPr>
-              <w:pStyle w:val="Tabelle"/>
-            </w:pPr>
-          </w:p>
-        </w:tc>
-      </w:tr>
-      <w:tr>
-        <w:tc>
-          <w:tcPr>
-            <w:tcW w:w="567" w:type="dxa"/>
-            <w:tcBorders>
-              <w:top w:val="dotted" w:sz="4" w:space="0" w:color="auto"/>
-              <w:bottom w:val="dotted" w:sz="4" w:space="0" w:color="auto"/>
-              <w:right w:val="dotted" w:sz="4" w:space="0" w:color="auto"/>
-            </w:tcBorders>
-          </w:tcPr>
-          <w:p>
-            <w:pPr>
-              <w:pStyle w:val="Tabelle"/>
-            </w:pPr>
-          </w:p>
-        </w:tc>
-        <w:tc>
-          <w:tcPr>
-            <w:tcW w:w="1276" w:type="dxa"/>
-            <w:tcBorders>
-              <w:top w:val="dotted" w:sz="4" w:space="0" w:color="auto"/>
-              <w:left w:val="dotted" w:sz="4" w:space="0" w:color="auto"/>
-              <w:bottom w:val="dotted" w:sz="4" w:space="0" w:color="auto"/>
-              <w:right w:val="dotted" w:sz="4" w:space="0" w:color="auto"/>
-            </w:tcBorders>
-          </w:tcPr>
-          <w:p>
-            <w:pPr>
-              <w:pStyle w:val="Tabelle"/>
-            </w:pPr>
-          </w:p>
-        </w:tc>
-        <w:tc>
-          <w:tcPr>
-            <w:tcW w:w="6662" w:type="dxa"/>
-            <w:tcBorders>
-              <w:top w:val="dotted" w:sz="4" w:space="0" w:color="auto"/>
-              <w:left w:val="dotted" w:sz="4" w:space="0" w:color="auto"/>
-              <w:bottom w:val="dotted" w:sz="4" w:space="0" w:color="auto"/>
-            </w:tcBorders>
-          </w:tcPr>
-          <w:p>
-            <w:pPr>
-              <w:pStyle w:val="Tabelle"/>
-            </w:pPr>
-          </w:p>
-        </w:tc>
-      </w:tr>
-      <w:tr>
-        <w:tc>
-          <w:tcPr>
-            <w:tcW w:w="567" w:type="dxa"/>
-            <w:tcBorders>
-              <w:top w:val="dotted" w:sz="4" w:space="0" w:color="auto"/>
-              <w:bottom w:val="dotted" w:sz="4" w:space="0" w:color="auto"/>
-              <w:right w:val="dotted" w:sz="4" w:space="0" w:color="auto"/>
-            </w:tcBorders>
-          </w:tcPr>
-          <w:p>
-            <w:pPr>
-              <w:pStyle w:val="Tabelle"/>
-            </w:pPr>
-          </w:p>
-        </w:tc>
-        <w:tc>
-          <w:tcPr>
-            <w:tcW w:w="1276" w:type="dxa"/>
-            <w:tcBorders>
-              <w:top w:val="dotted" w:sz="4" w:space="0" w:color="auto"/>
-              <w:left w:val="dotted" w:sz="4" w:space="0" w:color="auto"/>
-              <w:bottom w:val="dotted" w:sz="4" w:space="0" w:color="auto"/>
-              <w:right w:val="dotted" w:sz="4" w:space="0" w:color="auto"/>
-            </w:tcBorders>
-          </w:tcPr>
-          <w:p>
-            <w:pPr>
-              <w:pStyle w:val="Tabelle"/>
-            </w:pPr>
-          </w:p>
-        </w:tc>
-        <w:tc>
-          <w:tcPr>
-            <w:tcW w:w="6662" w:type="dxa"/>
-            <w:tcBorders>
-              <w:top w:val="dotted" w:sz="4" w:space="0" w:color="auto"/>
-              <w:left w:val="dotted" w:sz="4" w:space="0" w:color="auto"/>
-              <w:bottom w:val="dotted" w:sz="4" w:space="0" w:color="auto"/>
-            </w:tcBorders>
-          </w:tcPr>
-          <w:p>
-            <w:pPr>
-              <w:pStyle w:val="Tabelle"/>
-            </w:pPr>
-          </w:p>
-        </w:tc>
-      </w:tr>
-      <w:tr>
-        <w:tc>
-          <w:tcPr>
-            <w:tcW w:w="567" w:type="dxa"/>
-            <w:tcBorders>
-              <w:top w:val="dotted" w:sz="4" w:space="0" w:color="auto"/>
-              <w:bottom w:val="dotted" w:sz="4" w:space="0" w:color="auto"/>
-              <w:right w:val="dotted" w:sz="4" w:space="0" w:color="auto"/>
-            </w:tcBorders>
-          </w:tcPr>
-          <w:p>
-            <w:pPr>
-              <w:pStyle w:val="Tabelle"/>
-            </w:pPr>
-          </w:p>
-        </w:tc>
-        <w:tc>
-          <w:tcPr>
-            <w:tcW w:w="1276" w:type="dxa"/>
-            <w:tcBorders>
-              <w:top w:val="dotted" w:sz="4" w:space="0" w:color="auto"/>
-              <w:left w:val="dotted" w:sz="4" w:space="0" w:color="auto"/>
-              <w:bottom w:val="dotted" w:sz="4" w:space="0" w:color="auto"/>
-              <w:right w:val="dotted" w:sz="4" w:space="0" w:color="auto"/>
-            </w:tcBorders>
-          </w:tcPr>
-          <w:p>
-            <w:pPr>
-              <w:pStyle w:val="Tabelle"/>
-            </w:pPr>
-          </w:p>
-        </w:tc>
-        <w:tc>
-          <w:tcPr>
-            <w:tcW w:w="6662" w:type="dxa"/>
-            <w:tcBorders>
-              <w:top w:val="dotted" w:sz="4" w:space="0" w:color="auto"/>
-              <w:left w:val="dotted" w:sz="4" w:space="0" w:color="auto"/>
-              <w:bottom w:val="dotted" w:sz="4" w:space="0" w:color="auto"/>
-            </w:tcBorders>
-          </w:tcPr>
-          <w:p>
-            <w:pPr>
-              <w:pStyle w:val="Tabelle"/>
-            </w:pPr>
-          </w:p>
-        </w:tc>
-      </w:tr>
-      <w:tr>
-        <w:tc>
-          <w:tcPr>
-            <w:tcW w:w="567" w:type="dxa"/>
-            <w:tcBorders>
-              <w:top w:val="dotted" w:sz="4" w:space="0" w:color="auto"/>
-              <w:bottom w:val="dotted" w:sz="4" w:space="0" w:color="auto"/>
-              <w:right w:val="dotted" w:sz="4" w:space="0" w:color="auto"/>
-            </w:tcBorders>
-          </w:tcPr>
-          <w:p>
-            <w:pPr>
-              <w:pStyle w:val="Tabelle"/>
-            </w:pPr>
-          </w:p>
-        </w:tc>
-        <w:tc>
-          <w:tcPr>
-            <w:tcW w:w="1276" w:type="dxa"/>
-            <w:tcBorders>
-              <w:top w:val="dotted" w:sz="4" w:space="0" w:color="auto"/>
-              <w:left w:val="dotted" w:sz="4" w:space="0" w:color="auto"/>
-              <w:bottom w:val="dotted" w:sz="4" w:space="0" w:color="auto"/>
-              <w:right w:val="dotted" w:sz="4" w:space="0" w:color="auto"/>
-            </w:tcBorders>
-          </w:tcPr>
-          <w:p>
-            <w:pPr>
-              <w:pStyle w:val="Tabelle"/>
-            </w:pPr>
-          </w:p>
-        </w:tc>
-        <w:tc>
-          <w:tcPr>
-            <w:tcW w:w="6662" w:type="dxa"/>
-            <w:tcBorders>
-              <w:top w:val="dotted" w:sz="4" w:space="0" w:color="auto"/>
-              <w:left w:val="dotted" w:sz="4" w:space="0" w:color="auto"/>
-              <w:bottom w:val="dotted" w:sz="4" w:space="0" w:color="auto"/>
-            </w:tcBorders>
-          </w:tcPr>
-          <w:p>
-            <w:pPr>
-              <w:pStyle w:val="Tabelle"/>
-            </w:pPr>
-          </w:p>
-        </w:tc>
-      </w:tr>
-      <w:tr>
-        <w:tc>
-          <w:tcPr>
-            <w:tcW w:w="567" w:type="dxa"/>
-            <w:tcBorders>
-              <w:top w:val="dotted" w:sz="4" w:space="0" w:color="auto"/>
-              <w:bottom w:val="dotted" w:sz="4" w:space="0" w:color="auto"/>
-              <w:right w:val="dotted" w:sz="4" w:space="0" w:color="auto"/>
-            </w:tcBorders>
-          </w:tcPr>
-          <w:p>
-            <w:pPr>
-              <w:pStyle w:val="Tabelle"/>
-            </w:pPr>
-          </w:p>
-        </w:tc>
-        <w:tc>
-          <w:tcPr>
-            <w:tcW w:w="1276" w:type="dxa"/>
-            <w:tcBorders>
-              <w:top w:val="dotted" w:sz="4" w:space="0" w:color="auto"/>
-              <w:left w:val="dotted" w:sz="4" w:space="0" w:color="auto"/>
-              <w:bottom w:val="dotted" w:sz="4" w:space="0" w:color="auto"/>
-              <w:right w:val="dotted" w:sz="4" w:space="0" w:color="auto"/>
-            </w:tcBorders>
-          </w:tcPr>
-          <w:p>
-            <w:pPr>
-              <w:pStyle w:val="Tabelle"/>
-            </w:pPr>
-          </w:p>
-        </w:tc>
-        <w:tc>
-          <w:tcPr>
-            <w:tcW w:w="6662" w:type="dxa"/>
-            <w:tcBorders>
-              <w:top w:val="dotted" w:sz="4" w:space="0" w:color="auto"/>
-              <w:left w:val="dotted" w:sz="4" w:space="0" w:color="auto"/>
-              <w:bottom w:val="dotted" w:sz="4" w:space="0" w:color="auto"/>
-            </w:tcBorders>
-          </w:tcPr>
-          <w:p>
-            <w:pPr>
-              <w:pStyle w:val="Tabelle"/>
-            </w:pPr>
-          </w:p>
-        </w:tc>
-      </w:tr>
-      <w:tr>
-        <w:tc>
-          <w:tcPr>
-            <w:tcW w:w="567" w:type="dxa"/>
-            <w:tcBorders>
-              <w:top w:val="dotted" w:sz="4" w:space="0" w:color="auto"/>
-              <w:bottom w:val="dotted" w:sz="4" w:space="0" w:color="auto"/>
-              <w:right w:val="dotted" w:sz="4" w:space="0" w:color="auto"/>
-            </w:tcBorders>
-          </w:tcPr>
-          <w:p>
-            <w:pPr>
-              <w:pStyle w:val="Tabelle"/>
-            </w:pPr>
-          </w:p>
-        </w:tc>
-        <w:tc>
-          <w:tcPr>
-            <w:tcW w:w="1276" w:type="dxa"/>
-            <w:tcBorders>
-              <w:top w:val="dotted" w:sz="4" w:space="0" w:color="auto"/>
-              <w:left w:val="dotted" w:sz="4" w:space="0" w:color="auto"/>
-              <w:bottom w:val="dotted" w:sz="4" w:space="0" w:color="auto"/>
-              <w:right w:val="dotted" w:sz="4" w:space="0" w:color="auto"/>
-            </w:tcBorders>
-          </w:tcPr>
-          <w:p>
-            <w:pPr>
-              <w:pStyle w:val="Tabelle"/>
-            </w:pPr>
-          </w:p>
-        </w:tc>
-        <w:tc>
-          <w:tcPr>
-            <w:tcW w:w="6662" w:type="dxa"/>
-            <w:tcBorders>
-              <w:top w:val="dotted" w:sz="4" w:space="0" w:color="auto"/>
-              <w:left w:val="dotted" w:sz="4" w:space="0" w:color="auto"/>
-              <w:bottom w:val="dotted" w:sz="4" w:space="0" w:color="auto"/>
-            </w:tcBorders>
-          </w:tcPr>
-          <w:p>
-            <w:pPr>
-              <w:pStyle w:val="Tabelle"/>
-            </w:pPr>
-          </w:p>
-        </w:tc>
-      </w:tr>
-      <w:tr>
-        <w:tc>
-          <w:tcPr>
-            <w:tcW w:w="567" w:type="dxa"/>
-            <w:tcBorders>
-              <w:top w:val="dotted" w:sz="4" w:space="0" w:color="auto"/>
-              <w:right w:val="dotted" w:sz="4" w:space="0" w:color="auto"/>
-            </w:tcBorders>
-          </w:tcPr>
-          <w:p>
-            <w:pPr>
-              <w:pStyle w:val="Tabelle"/>
-            </w:pPr>
-            <w:bookmarkStart w:id="0" w:name="_GoBack"/>
-          </w:p>
-        </w:tc>
-        <w:tc>
-          <w:tcPr>
-            <w:tcW w:w="1276" w:type="dxa"/>
-            <w:tcBorders>
-              <w:top w:val="dotted" w:sz="4" w:space="0" w:color="auto"/>
-              <w:left w:val="dotted" w:sz="4" w:space="0" w:color="auto"/>
-              <w:right w:val="dotted" w:sz="4" w:space="0" w:color="auto"/>
-            </w:tcBorders>
-          </w:tcPr>
-          <w:p>
-            <w:pPr>
-              <w:pStyle w:val="Tabelle"/>
-            </w:pPr>
-          </w:p>
-        </w:tc>
-        <w:tc>
-          <w:tcPr>
-            <w:tcW w:w="6662" w:type="dxa"/>
-            <w:tcBorders>
-              <w:top w:val="dotted" w:sz="4" w:space="0" w:color="auto"/>
-              <w:left w:val="dotted" w:sz="4" w:space="0" w:color="auto"/>
-            </w:tcBorders>
-          </w:tcPr>
-          <w:p>
-            <w:pPr>
-              <w:pStyle w:val="Tabelle"/>
-            </w:pPr>
-          </w:p>
-        </w:tc>
-      </w:tr>
-      <w:bookmarkEnd w:id="0"/>
-      <w:tr>
-        <w:tc>
-          <w:tcPr>
-            <w:tcW w:w="567" w:type="dxa"/>
-            <w:tcBorders>
-              <w:top w:val="dotted" w:sz="4" w:space="0" w:color="auto"/>
-              <w:bottom w:val="single" w:sz="4" w:space="0" w:color="auto"/>
-              <w:right w:val="dotted" w:sz="4" w:space="0" w:color="auto"/>
-            </w:tcBorders>
-          </w:tcPr>
-          <w:p>
-            <w:pPr>
-              <w:pStyle w:val="Tabelle"/>
-            </w:pPr>
-          </w:p>
-        </w:tc>
-        <w:tc>
-          <w:tcPr>
-            <w:tcW w:w="1276" w:type="dxa"/>
-            <w:tcBorders>
-              <w:top w:val="dotted" w:sz="4" w:space="0" w:color="auto"/>
-              <w:left w:val="dotted" w:sz="4" w:space="0" w:color="auto"/>
-              <w:bottom w:val="single" w:sz="4" w:space="0" w:color="auto"/>
-              <w:right w:val="dotted" w:sz="4" w:space="0" w:color="auto"/>
-            </w:tcBorders>
-          </w:tcPr>
-          <w:p>
-            <w:pPr>
-              <w:pStyle w:val="Tabelle"/>
-            </w:pPr>
-          </w:p>
-        </w:tc>
-        <w:tc>
-          <w:tcPr>
-            <w:tcW w:w="6662" w:type="dxa"/>
-            <w:tcBorders>
-              <w:top w:val="dotted" w:sz="4" w:space="0" w:color="auto"/>
-              <w:left w:val="dotted" w:sz="4" w:space="0" w:color="auto"/>
-              <w:bottom w:val="single" w:sz="4" w:space="0" w:color="auto"/>
-            </w:tcBorders>
-          </w:tcPr>
-          <w:p>
-            <w:pPr>
-              <w:pStyle w:val="Tabelle"/>
-            </w:pPr>
           </w:p>
         </w:tc>
       </w:tr>
@@ -1237,15 +886,22 @@
         <w:pStyle w:val="Nebentitel5"/>
         <w:ind w:left="0"/>
       </w:pPr>
+      <w:proofErr w:type="spellStart"/>
       <w:r>
         <w:t>Exceptions</w:t>
       </w:r>
+      <w:proofErr w:type="spellEnd"/>
       <w:r>
         <w:t>,</w:t>
       </w:r>
       <w:r>
-        <w:t xml:space="preserve"> Variants</w:t>
+        <w:t xml:space="preserve"> </w:t>
       </w:r>
+      <w:proofErr w:type="spellStart"/>
+      <w:r>
+        <w:t>Variants</w:t>
+      </w:r>
+      <w:proofErr w:type="spellEnd"/>
       <w:r>
         <w:t>:</w:t>
       </w:r>
@@ -1258,12 +914,12 @@
           <w:left w:w="70" w:type="dxa"/>
           <w:right w:w="70" w:type="dxa"/>
         </w:tblCellMar>
-        <w:tblLook w:val="0000"/>
+        <w:tblLook w:val="0000" w:firstRow="0" w:lastRow="0" w:firstColumn="0" w:lastColumn="0" w:noHBand="0" w:noVBand="0"/>
       </w:tblPr>
       <w:tblGrid>
         <w:gridCol w:w="567"/>
         <w:gridCol w:w="1276"/>
-        <w:gridCol w:w="6662"/>
+        <w:gridCol w:w="5740"/>
       </w:tblGrid>
       <w:tr>
         <w:tc>
@@ -1295,14 +951,16 @@
             <w:pPr>
               <w:pStyle w:val="Tabelle"/>
             </w:pPr>
+            <w:proofErr w:type="spellStart"/>
             <w:r>
               <w:t>Actor</w:t>
             </w:r>
-          </w:p>
-        </w:tc>
-        <w:tc>
-          <w:tcPr>
-            <w:tcW w:w="6662" w:type="dxa"/>
+            <w:proofErr w:type="spellEnd"/>
+          </w:p>
+        </w:tc>
+        <w:tc>
+          <w:tcPr>
+            <w:tcW w:w="5740" w:type="dxa"/>
             <w:tcBorders>
               <w:bottom w:val="single" w:sz="4" w:space="0" w:color="auto"/>
             </w:tcBorders>
@@ -1356,7 +1014,7 @@
         </w:tc>
         <w:tc>
           <w:tcPr>
-            <w:tcW w:w="6662" w:type="dxa"/>
+            <w:tcW w:w="5740" w:type="dxa"/>
             <w:tcBorders>
               <w:left w:val="dotted" w:sz="4" w:space="0" w:color="auto"/>
               <w:bottom w:val="dotted" w:sz="4" w:space="0" w:color="auto"/>
@@ -1367,7 +1025,42 @@
               <w:pStyle w:val="Tabelle"/>
             </w:pPr>
             <w:r>
-              <w:t>Patient ignoriert Reminder von App. Ein neuer Timer wird gesetzt. Beim 2.en „Ignore“ wird das Medikament als „nicht eingenommen“ im Logfile eingetragen</w:t>
+              <w:t xml:space="preserve">Patient ignoriert </w:t>
+            </w:r>
+            <w:proofErr w:type="spellStart"/>
+            <w:r>
+              <w:t>Reminder</w:t>
+            </w:r>
+            <w:proofErr w:type="spellEnd"/>
+            <w:r>
+              <w:t xml:space="preserve"> von App. Ein neuer </w:t>
+            </w:r>
+            <w:proofErr w:type="spellStart"/>
+            <w:r>
+              <w:t>Timer</w:t>
+            </w:r>
+            <w:proofErr w:type="spellEnd"/>
+            <w:r>
+              <w:t xml:space="preserve"> wird</w:t>
+            </w:r>
+            <w:r>
+              <w:t xml:space="preserve"> gesetzt. Beim </w:t>
+            </w:r>
+            <w:proofErr w:type="spellStart"/>
+            <w:r>
+              <w:t>Zwieiten</w:t>
+            </w:r>
+            <w:proofErr w:type="spellEnd"/>
+            <w:r>
+              <w:t xml:space="preserve"> „</w:t>
+            </w:r>
+            <w:proofErr w:type="spellStart"/>
+            <w:r>
+              <w:t>Ignore</w:t>
+            </w:r>
+            <w:proofErr w:type="spellEnd"/>
+            <w:r>
+              <w:t>“ wird das Medikament als „nicht eingenommen“ im Logfile eingetragen</w:t>
             </w:r>
           </w:p>
         </w:tc>
@@ -1386,6 +1079,9 @@
             <w:pPr>
               <w:pStyle w:val="Tabelle"/>
             </w:pPr>
+            <w:r>
+              <w:t>5.1</w:t>
+            </w:r>
           </w:p>
         </w:tc>
         <w:tc>
@@ -1402,11 +1098,14 @@
             <w:pPr>
               <w:pStyle w:val="Tabelle"/>
             </w:pPr>
-          </w:p>
-        </w:tc>
-        <w:tc>
-          <w:tcPr>
-            <w:tcW w:w="6662" w:type="dxa"/>
+            <w:r>
+              <w:t xml:space="preserve">Patient </w:t>
+            </w:r>
+          </w:p>
+        </w:tc>
+        <w:tc>
+          <w:tcPr>
+            <w:tcW w:w="5740" w:type="dxa"/>
             <w:tcBorders>
               <w:top w:val="dotted" w:sz="4" w:space="0" w:color="auto"/>
               <w:left w:val="dotted" w:sz="4" w:space="0" w:color="auto"/>
@@ -1417,6 +1116,25 @@
             <w:pPr>
               <w:pStyle w:val="Tabelle"/>
             </w:pPr>
+            <w:r>
+              <w:t xml:space="preserve">Gelangt ohne die </w:t>
+            </w:r>
+            <w:proofErr w:type="spellStart"/>
+            <w:r>
+              <w:t>Reminderfunktion</w:t>
+            </w:r>
+            <w:proofErr w:type="spellEnd"/>
+            <w:r>
+              <w:t xml:space="preserve"> zum Punkt 4 mit der Anzeige von Medikamenten, die </w:t>
+            </w:r>
+            <w:proofErr w:type="spellStart"/>
+            <w:r>
+              <w:t>regelmässig</w:t>
+            </w:r>
+            <w:proofErr w:type="spellEnd"/>
+            <w:r>
+              <w:t xml:space="preserve"> eingenommen werden sollen.</w:t>
+            </w:r>
           </w:p>
         </w:tc>
       </w:tr>
@@ -1460,7 +1178,7 @@
         </w:tc>
         <w:tc>
           <w:tcPr>
-            <w:tcW w:w="6662" w:type="dxa"/>
+            <w:tcW w:w="5740" w:type="dxa"/>
             <w:tcBorders>
               <w:top w:val="dotted" w:sz="4" w:space="0" w:color="auto"/>
               <w:left w:val="dotted" w:sz="4" w:space="0" w:color="auto"/>
@@ -1472,248 +1190,20 @@
               <w:pStyle w:val="Tabelle"/>
             </w:pPr>
             <w:r>
-              <w:t>Bei Auswahl „Später“ wird ein neuer Timer gesetzt</w:t>
+              <w:t xml:space="preserve">Bei Auswahl „Später“ wird ein neuer </w:t>
+            </w:r>
+            <w:proofErr w:type="spellStart"/>
+            <w:r>
+              <w:t>Timer</w:t>
+            </w:r>
+            <w:proofErr w:type="spellEnd"/>
+            <w:r>
+              <w:t xml:space="preserve"> gesetzt</w:t>
             </w:r>
           </w:p>
         </w:tc>
       </w:tr>
-      <w:tr>
-        <w:tc>
-          <w:tcPr>
-            <w:tcW w:w="567" w:type="dxa"/>
-            <w:tcBorders>
-              <w:top w:val="dotted" w:sz="4" w:space="0" w:color="auto"/>
-              <w:bottom w:val="dotted" w:sz="4" w:space="0" w:color="auto"/>
-              <w:right w:val="dotted" w:sz="4" w:space="0" w:color="auto"/>
-            </w:tcBorders>
-          </w:tcPr>
-          <w:p>
-            <w:pPr>
-              <w:pStyle w:val="Tabelle"/>
-            </w:pPr>
-          </w:p>
-        </w:tc>
-        <w:tc>
-          <w:tcPr>
-            <w:tcW w:w="1276" w:type="dxa"/>
-            <w:tcBorders>
-              <w:top w:val="dotted" w:sz="4" w:space="0" w:color="auto"/>
-              <w:left w:val="dotted" w:sz="4" w:space="0" w:color="auto"/>
-              <w:bottom w:val="dotted" w:sz="4" w:space="0" w:color="auto"/>
-              <w:right w:val="dotted" w:sz="4" w:space="0" w:color="auto"/>
-            </w:tcBorders>
-          </w:tcPr>
-          <w:p>
-            <w:pPr>
-              <w:pStyle w:val="Tabelle"/>
-            </w:pPr>
-          </w:p>
-        </w:tc>
-        <w:tc>
-          <w:tcPr>
-            <w:tcW w:w="6662" w:type="dxa"/>
-            <w:tcBorders>
-              <w:top w:val="dotted" w:sz="4" w:space="0" w:color="auto"/>
-              <w:left w:val="dotted" w:sz="4" w:space="0" w:color="auto"/>
-              <w:bottom w:val="dotted" w:sz="4" w:space="0" w:color="auto"/>
-            </w:tcBorders>
-          </w:tcPr>
-          <w:p>
-            <w:pPr>
-              <w:pStyle w:val="Tabelle"/>
-            </w:pPr>
-          </w:p>
-        </w:tc>
-      </w:tr>
-      <w:tr>
-        <w:tc>
-          <w:tcPr>
-            <w:tcW w:w="567" w:type="dxa"/>
-            <w:tcBorders>
-              <w:top w:val="dotted" w:sz="4" w:space="0" w:color="auto"/>
-              <w:bottom w:val="dotted" w:sz="4" w:space="0" w:color="auto"/>
-              <w:right w:val="dotted" w:sz="4" w:space="0" w:color="auto"/>
-            </w:tcBorders>
-          </w:tcPr>
-          <w:p>
-            <w:pPr>
-              <w:pStyle w:val="Tabelle"/>
-            </w:pPr>
-          </w:p>
-        </w:tc>
-        <w:tc>
-          <w:tcPr>
-            <w:tcW w:w="1276" w:type="dxa"/>
-            <w:tcBorders>
-              <w:top w:val="dotted" w:sz="4" w:space="0" w:color="auto"/>
-              <w:left w:val="dotted" w:sz="4" w:space="0" w:color="auto"/>
-              <w:bottom w:val="dotted" w:sz="4" w:space="0" w:color="auto"/>
-              <w:right w:val="dotted" w:sz="4" w:space="0" w:color="auto"/>
-            </w:tcBorders>
-          </w:tcPr>
-          <w:p>
-            <w:pPr>
-              <w:pStyle w:val="Tabelle"/>
-            </w:pPr>
-          </w:p>
-        </w:tc>
-        <w:tc>
-          <w:tcPr>
-            <w:tcW w:w="6662" w:type="dxa"/>
-            <w:tcBorders>
-              <w:top w:val="dotted" w:sz="4" w:space="0" w:color="auto"/>
-              <w:left w:val="dotted" w:sz="4" w:space="0" w:color="auto"/>
-              <w:bottom w:val="dotted" w:sz="4" w:space="0" w:color="auto"/>
-            </w:tcBorders>
-          </w:tcPr>
-          <w:p>
-            <w:pPr>
-              <w:pStyle w:val="Tabelle"/>
-            </w:pPr>
-          </w:p>
-        </w:tc>
-      </w:tr>
-      <w:tr>
-        <w:tc>
-          <w:tcPr>
-            <w:tcW w:w="567" w:type="dxa"/>
-            <w:tcBorders>
-              <w:top w:val="dotted" w:sz="4" w:space="0" w:color="auto"/>
-              <w:bottom w:val="dotted" w:sz="4" w:space="0" w:color="auto"/>
-              <w:right w:val="dotted" w:sz="4" w:space="0" w:color="auto"/>
-            </w:tcBorders>
-          </w:tcPr>
-          <w:p>
-            <w:pPr>
-              <w:pStyle w:val="Tabelle"/>
-            </w:pPr>
-          </w:p>
-        </w:tc>
-        <w:tc>
-          <w:tcPr>
-            <w:tcW w:w="1276" w:type="dxa"/>
-            <w:tcBorders>
-              <w:top w:val="dotted" w:sz="4" w:space="0" w:color="auto"/>
-              <w:left w:val="dotted" w:sz="4" w:space="0" w:color="auto"/>
-              <w:bottom w:val="dotted" w:sz="4" w:space="0" w:color="auto"/>
-              <w:right w:val="dotted" w:sz="4" w:space="0" w:color="auto"/>
-            </w:tcBorders>
-          </w:tcPr>
-          <w:p>
-            <w:pPr>
-              <w:pStyle w:val="Tabelle"/>
-            </w:pPr>
-          </w:p>
-        </w:tc>
-        <w:tc>
-          <w:tcPr>
-            <w:tcW w:w="6662" w:type="dxa"/>
-            <w:tcBorders>
-              <w:top w:val="dotted" w:sz="4" w:space="0" w:color="auto"/>
-              <w:left w:val="dotted" w:sz="4" w:space="0" w:color="auto"/>
-              <w:bottom w:val="dotted" w:sz="4" w:space="0" w:color="auto"/>
-            </w:tcBorders>
-          </w:tcPr>
-          <w:p>
-            <w:pPr>
-              <w:pStyle w:val="Tabelle"/>
-            </w:pPr>
-          </w:p>
-        </w:tc>
-      </w:tr>
-      <w:tr>
-        <w:tc>
-          <w:tcPr>
-            <w:tcW w:w="567" w:type="dxa"/>
-            <w:tcBorders>
-              <w:top w:val="dotted" w:sz="4" w:space="0" w:color="auto"/>
-              <w:right w:val="dotted" w:sz="4" w:space="0" w:color="auto"/>
-            </w:tcBorders>
-          </w:tcPr>
-          <w:p>
-            <w:pPr>
-              <w:pStyle w:val="Tabelle"/>
-            </w:pPr>
-          </w:p>
-        </w:tc>
-        <w:tc>
-          <w:tcPr>
-            <w:tcW w:w="1276" w:type="dxa"/>
-            <w:tcBorders>
-              <w:top w:val="dotted" w:sz="4" w:space="0" w:color="auto"/>
-              <w:left w:val="dotted" w:sz="4" w:space="0" w:color="auto"/>
-              <w:right w:val="dotted" w:sz="4" w:space="0" w:color="auto"/>
-            </w:tcBorders>
-          </w:tcPr>
-          <w:p>
-            <w:pPr>
-              <w:pStyle w:val="Tabelle"/>
-            </w:pPr>
-          </w:p>
-        </w:tc>
-        <w:tc>
-          <w:tcPr>
-            <w:tcW w:w="6662" w:type="dxa"/>
-            <w:tcBorders>
-              <w:top w:val="dotted" w:sz="4" w:space="0" w:color="auto"/>
-              <w:left w:val="dotted" w:sz="4" w:space="0" w:color="auto"/>
-            </w:tcBorders>
-          </w:tcPr>
-          <w:p>
-            <w:pPr>
-              <w:pStyle w:val="Tabelle"/>
-            </w:pPr>
-          </w:p>
-        </w:tc>
-      </w:tr>
-      <w:tr>
-        <w:tc>
-          <w:tcPr>
-            <w:tcW w:w="567" w:type="dxa"/>
-            <w:tcBorders>
-              <w:top w:val="dotted" w:sz="4" w:space="0" w:color="auto"/>
-              <w:bottom w:val="single" w:sz="4" w:space="0" w:color="auto"/>
-              <w:right w:val="dotted" w:sz="4" w:space="0" w:color="auto"/>
-            </w:tcBorders>
-          </w:tcPr>
-          <w:p>
-            <w:pPr>
-              <w:pStyle w:val="Tabelle"/>
-            </w:pPr>
-          </w:p>
-        </w:tc>
-        <w:tc>
-          <w:tcPr>
-            <w:tcW w:w="1276" w:type="dxa"/>
-            <w:tcBorders>
-              <w:top w:val="dotted" w:sz="4" w:space="0" w:color="auto"/>
-              <w:left w:val="dotted" w:sz="4" w:space="0" w:color="auto"/>
-              <w:bottom w:val="single" w:sz="4" w:space="0" w:color="auto"/>
-              <w:right w:val="dotted" w:sz="4" w:space="0" w:color="auto"/>
-            </w:tcBorders>
-          </w:tcPr>
-          <w:p>
-            <w:pPr>
-              <w:pStyle w:val="Tabelle"/>
-            </w:pPr>
-          </w:p>
-        </w:tc>
-        <w:tc>
-          <w:tcPr>
-            <w:tcW w:w="6662" w:type="dxa"/>
-            <w:tcBorders>
-              <w:top w:val="dotted" w:sz="4" w:space="0" w:color="auto"/>
-              <w:left w:val="dotted" w:sz="4" w:space="0" w:color="auto"/>
-              <w:bottom w:val="single" w:sz="4" w:space="0" w:color="auto"/>
-            </w:tcBorders>
-          </w:tcPr>
-          <w:p>
-            <w:pPr>
-              <w:pStyle w:val="Tabelle"/>
-            </w:pPr>
-          </w:p>
-        </w:tc>
-      </w:tr>
+      <w:bookmarkEnd w:id="0"/>
     </w:tbl>
     <w:p>
       <w:pPr>
@@ -1722,11 +1212,12 @@
       </w:pPr>
     </w:p>
     <w:sectPr>
-      <w:headerReference w:type="first" r:id="rId8"/>
-      <w:footerReference w:type="first" r:id="rId9"/>
+      <w:headerReference w:type="first" r:id="rId9"/>
+      <w:footerReference w:type="first" r:id="rId10"/>
       <w:type w:val="continuous"/>
       <w:pgSz w:w="11906" w:h="16838" w:code="9"/>
       <w:pgMar w:top="851" w:right="851" w:bottom="851" w:left="851" w:header="425" w:footer="476" w:gutter="0"/>
+      <w:cols w:space="720"/>
       <w:docGrid w:linePitch="272"/>
     </w:sectPr>
   </w:body>
@@ -1734,7 +1225,7 @@
 </file>
 
 <file path=word/endnotes.xml><?xml version="1.0" encoding="utf-8"?>
-<w:endnotes xmlns:mo="http://schemas.microsoft.com/office/mac/office/2008/main" xmlns:ve="http://schemas.openxmlformats.org/markup-compatibility/2006" xmlns:mv="urn:schemas-microsoft-com:mac:vml" xmlns:o="urn:schemas-microsoft-com:office:office" xmlns:r="http://schemas.openxmlformats.org/officeDocument/2006/relationships" xmlns:m="http://schemas.openxmlformats.org/officeDocument/2006/math" xmlns:v="urn:schemas-microsoft-com:vml" xmlns:wp="http://schemas.openxmlformats.org/drawingml/2006/wordprocessingDrawing" xmlns:w10="urn:schemas-microsoft-com:office:word" xmlns:w="http://schemas.openxmlformats.org/wordprocessingml/2006/main" xmlns:wne="http://schemas.microsoft.com/office/word/2006/wordml">
+<w:endnotes xmlns:wpc="http://schemas.microsoft.com/office/word/2010/wordprocessingCanvas" xmlns:mo="http://schemas.microsoft.com/office/mac/office/2008/main" xmlns:mc="http://schemas.openxmlformats.org/markup-compatibility/2006" xmlns:mv="urn:schemas-microsoft-com:mac:vml" xmlns:o="urn:schemas-microsoft-com:office:office" xmlns:r="http://schemas.openxmlformats.org/officeDocument/2006/relationships" xmlns:m="http://schemas.openxmlformats.org/officeDocument/2006/math" xmlns:v="urn:schemas-microsoft-com:vml" xmlns:wp14="http://schemas.microsoft.com/office/word/2010/wordprocessingDrawing" xmlns:wp="http://schemas.openxmlformats.org/drawingml/2006/wordprocessingDrawing" xmlns:w10="urn:schemas-microsoft-com:office:word" xmlns:w="http://schemas.openxmlformats.org/wordprocessingml/2006/main" xmlns:w14="http://schemas.microsoft.com/office/word/2010/wordml" xmlns:wpg="http://schemas.microsoft.com/office/word/2010/wordprocessingGroup" xmlns:wpi="http://schemas.microsoft.com/office/word/2010/wordprocessingInk" xmlns:wne="http://schemas.microsoft.com/office/word/2006/wordml" xmlns:wps="http://schemas.microsoft.com/office/word/2010/wordprocessingShape" mc:Ignorable="w14 wp14">
   <w:endnote w:type="separator" w:id="-1">
     <w:p>
       <w:r>
@@ -1753,7 +1244,7 @@
 </file>
 
 <file path=word/footer1.xml><?xml version="1.0" encoding="utf-8"?>
-<w:ftr xmlns:mo="http://schemas.microsoft.com/office/mac/office/2008/main" xmlns:ve="http://schemas.openxmlformats.org/markup-compatibility/2006" xmlns:mv="urn:schemas-microsoft-com:mac:vml" xmlns:o="urn:schemas-microsoft-com:office:office" xmlns:r="http://schemas.openxmlformats.org/officeDocument/2006/relationships" xmlns:m="http://schemas.openxmlformats.org/officeDocument/2006/math" xmlns:v="urn:schemas-microsoft-com:vml" xmlns:wp="http://schemas.openxmlformats.org/drawingml/2006/wordprocessingDrawing" xmlns:w10="urn:schemas-microsoft-com:office:word" xmlns:w="http://schemas.openxmlformats.org/wordprocessingml/2006/main" xmlns:wne="http://schemas.microsoft.com/office/word/2006/wordml">
+<w:ftr xmlns:wpc="http://schemas.microsoft.com/office/word/2010/wordprocessingCanvas" xmlns:mo="http://schemas.microsoft.com/office/mac/office/2008/main" xmlns:mc="http://schemas.openxmlformats.org/markup-compatibility/2006" xmlns:mv="urn:schemas-microsoft-com:mac:vml" xmlns:o="urn:schemas-microsoft-com:office:office" xmlns:r="http://schemas.openxmlformats.org/officeDocument/2006/relationships" xmlns:m="http://schemas.openxmlformats.org/officeDocument/2006/math" xmlns:v="urn:schemas-microsoft-com:vml" xmlns:wp14="http://schemas.microsoft.com/office/word/2010/wordprocessingDrawing" xmlns:wp="http://schemas.openxmlformats.org/drawingml/2006/wordprocessingDrawing" xmlns:w10="urn:schemas-microsoft-com:office:word" xmlns:w="http://schemas.openxmlformats.org/wordprocessingml/2006/main" xmlns:w14="http://schemas.microsoft.com/office/word/2010/wordml" xmlns:wpg="http://schemas.microsoft.com/office/word/2010/wordprocessingGroup" xmlns:wpi="http://schemas.microsoft.com/office/word/2010/wordprocessingInk" xmlns:wne="http://schemas.microsoft.com/office/word/2006/wordml" xmlns:wps="http://schemas.microsoft.com/office/word/2010/wordprocessingShape" mc:Ignorable="w14 wp14 mv">
   <w:tbl>
     <w:tblPr>
       <w:tblW w:w="0" w:type="auto"/>
@@ -1763,7 +1254,7 @@
         <w:left w:w="70" w:type="dxa"/>
         <w:right w:w="70" w:type="dxa"/>
       </w:tblCellMar>
-      <w:tblLook w:val="0000"/>
+      <w:tblLook w:val="0000" w:firstRow="0" w:lastRow="0" w:firstColumn="0" w:lastColumn="0" w:noHBand="0" w:noVBand="0"/>
     </w:tblPr>
     <w:tblGrid>
       <w:gridCol w:w="851"/>
@@ -1775,7 +1266,7 @@
         </w:tcPr>
         <w:p>
           <w:pPr>
-            <w:pStyle w:val="Fuzeile"/>
+            <w:pStyle w:val="Footer"/>
             <w:ind w:right="56"/>
             <w:rPr>
               <w:b/>
@@ -1783,28 +1274,28 @@
           </w:pPr>
           <w:r>
             <w:rPr>
-              <w:rStyle w:val="Seitenzahl"/>
+              <w:rStyle w:val="PageNumber"/>
               <w:b/>
             </w:rPr>
             <w:fldChar w:fldCharType="begin"/>
           </w:r>
           <w:r>
             <w:rPr>
-              <w:rStyle w:val="Seitenzahl"/>
+              <w:rStyle w:val="PageNumber"/>
               <w:b/>
             </w:rPr>
             <w:instrText xml:space="preserve"> SEQ Kap \c </w:instrText>
           </w:r>
           <w:r>
             <w:rPr>
-              <w:rStyle w:val="Seitenzahl"/>
+              <w:rStyle w:val="PageNumber"/>
               <w:b/>
             </w:rPr>
             <w:fldChar w:fldCharType="separate"/>
           </w:r>
           <w:r>
             <w:rPr>
-              <w:rStyle w:val="Seitenzahl"/>
+              <w:rStyle w:val="PageNumber"/>
               <w:b/>
               <w:noProof/>
             </w:rPr>
@@ -1812,7 +1303,7 @@
           </w:r>
           <w:r>
             <w:rPr>
-              <w:rStyle w:val="Seitenzahl"/>
+              <w:rStyle w:val="PageNumber"/>
               <w:b/>
             </w:rPr>
             <w:fldChar w:fldCharType="end"/>
@@ -1821,41 +1312,41 @@
             <w:rPr>
               <w:noProof/>
             </w:rPr>
-            <w:pict>
+            <w:pict w14:anchorId="52E5C487">
               <v:line id="_x0000_s2050" style="position:absolute;flip:y;z-index:251658240;mso-position-horizontal-relative:text;mso-position-vertical-relative:text" from="477.65pt,-2.3pt" to="528.05pt,-2.3pt" o:allowincell="f"/>
             </w:pict>
           </w:r>
           <w:r>
             <w:rPr>
-              <w:rStyle w:val="Seitenzahl"/>
+              <w:rStyle w:val="PageNumber"/>
               <w:b/>
             </w:rPr>
             <w:t xml:space="preserve">- </w:t>
           </w:r>
           <w:r>
             <w:rPr>
-              <w:rStyle w:val="Seitenzahl"/>
+              <w:rStyle w:val="PageNumber"/>
               <w:b/>
             </w:rPr>
             <w:fldChar w:fldCharType="begin"/>
           </w:r>
           <w:r>
             <w:rPr>
-              <w:rStyle w:val="Seitenzahl"/>
+              <w:rStyle w:val="PageNumber"/>
               <w:b/>
             </w:rPr>
             <w:instrText xml:space="preserve"> PAGE </w:instrText>
           </w:r>
           <w:r>
             <w:rPr>
-              <w:rStyle w:val="Seitenzahl"/>
+              <w:rStyle w:val="PageNumber"/>
               <w:b/>
             </w:rPr>
             <w:fldChar w:fldCharType="separate"/>
           </w:r>
           <w:r>
             <w:rPr>
-              <w:rStyle w:val="Seitenzahl"/>
+              <w:rStyle w:val="PageNumber"/>
               <w:b/>
               <w:noProof/>
             </w:rPr>
@@ -1863,7 +1354,7 @@
           </w:r>
           <w:r>
             <w:rPr>
-              <w:rStyle w:val="Seitenzahl"/>
+              <w:rStyle w:val="PageNumber"/>
               <w:b/>
             </w:rPr>
             <w:fldChar w:fldCharType="end"/>
@@ -1874,14 +1365,14 @@
   </w:tbl>
   <w:p>
     <w:pPr>
-      <w:pStyle w:val="Fuzeile"/>
+      <w:pStyle w:val="Footer"/>
     </w:pPr>
   </w:p>
 </w:ftr>
 </file>
 
 <file path=word/footnotes.xml><?xml version="1.0" encoding="utf-8"?>
-<w:footnotes xmlns:mo="http://schemas.microsoft.com/office/mac/office/2008/main" xmlns:ve="http://schemas.openxmlformats.org/markup-compatibility/2006" xmlns:mv="urn:schemas-microsoft-com:mac:vml" xmlns:o="urn:schemas-microsoft-com:office:office" xmlns:r="http://schemas.openxmlformats.org/officeDocument/2006/relationships" xmlns:m="http://schemas.openxmlformats.org/officeDocument/2006/math" xmlns:v="urn:schemas-microsoft-com:vml" xmlns:wp="http://schemas.openxmlformats.org/drawingml/2006/wordprocessingDrawing" xmlns:w10="urn:schemas-microsoft-com:office:word" xmlns:w="http://schemas.openxmlformats.org/wordprocessingml/2006/main" xmlns:wne="http://schemas.microsoft.com/office/word/2006/wordml">
+<w:footnotes xmlns:wpc="http://schemas.microsoft.com/office/word/2010/wordprocessingCanvas" xmlns:mo="http://schemas.microsoft.com/office/mac/office/2008/main" xmlns:mc="http://schemas.openxmlformats.org/markup-compatibility/2006" xmlns:mv="urn:schemas-microsoft-com:mac:vml" xmlns:o="urn:schemas-microsoft-com:office:office" xmlns:r="http://schemas.openxmlformats.org/officeDocument/2006/relationships" xmlns:m="http://schemas.openxmlformats.org/officeDocument/2006/math" xmlns:v="urn:schemas-microsoft-com:vml" xmlns:wp14="http://schemas.microsoft.com/office/word/2010/wordprocessingDrawing" xmlns:wp="http://schemas.openxmlformats.org/drawingml/2006/wordprocessingDrawing" xmlns:w10="urn:schemas-microsoft-com:office:word" xmlns:w="http://schemas.openxmlformats.org/wordprocessingml/2006/main" xmlns:w14="http://schemas.microsoft.com/office/word/2010/wordml" xmlns:wpg="http://schemas.microsoft.com/office/word/2010/wordprocessingGroup" xmlns:wpi="http://schemas.microsoft.com/office/word/2010/wordprocessingInk" xmlns:wne="http://schemas.microsoft.com/office/word/2006/wordml" xmlns:wps="http://schemas.microsoft.com/office/word/2010/wordprocessingShape" mc:Ignorable="w14 wp14">
   <w:footnote w:type="separator" w:id="-1">
     <w:p>
       <w:r>
@@ -1900,7 +1391,7 @@
 </file>
 
 <file path=word/header1.xml><?xml version="1.0" encoding="utf-8"?>
-<w:hdr xmlns:mo="http://schemas.microsoft.com/office/mac/office/2008/main" xmlns:ve="http://schemas.openxmlformats.org/markup-compatibility/2006" xmlns:mv="urn:schemas-microsoft-com:mac:vml" xmlns:o="urn:schemas-microsoft-com:office:office" xmlns:r="http://schemas.openxmlformats.org/officeDocument/2006/relationships" xmlns:m="http://schemas.openxmlformats.org/officeDocument/2006/math" xmlns:v="urn:schemas-microsoft-com:vml" xmlns:wp="http://schemas.openxmlformats.org/drawingml/2006/wordprocessingDrawing" xmlns:w10="urn:schemas-microsoft-com:office:word" xmlns:w="http://schemas.openxmlformats.org/wordprocessingml/2006/main" xmlns:wne="http://schemas.microsoft.com/office/word/2006/wordml">
+<w:hdr xmlns:wpc="http://schemas.microsoft.com/office/word/2010/wordprocessingCanvas" xmlns:mo="http://schemas.microsoft.com/office/mac/office/2008/main" xmlns:mc="http://schemas.openxmlformats.org/markup-compatibility/2006" xmlns:mv="urn:schemas-microsoft-com:mac:vml" xmlns:o="urn:schemas-microsoft-com:office:office" xmlns:r="http://schemas.openxmlformats.org/officeDocument/2006/relationships" xmlns:m="http://schemas.openxmlformats.org/officeDocument/2006/math" xmlns:v="urn:schemas-microsoft-com:vml" xmlns:wp14="http://schemas.microsoft.com/office/word/2010/wordprocessingDrawing" xmlns:wp="http://schemas.openxmlformats.org/drawingml/2006/wordprocessingDrawing" xmlns:w10="urn:schemas-microsoft-com:office:word" xmlns:w="http://schemas.openxmlformats.org/wordprocessingml/2006/main" xmlns:w14="http://schemas.microsoft.com/office/word/2010/wordml" xmlns:wpg="http://schemas.microsoft.com/office/word/2010/wordprocessingGroup" xmlns:wpi="http://schemas.microsoft.com/office/word/2010/wordprocessingInk" xmlns:wne="http://schemas.microsoft.com/office/word/2006/wordml" xmlns:wps="http://schemas.microsoft.com/office/word/2010/wordprocessingShape" mc:Ignorable="w14 wp14 mv">
   <w:tbl>
     <w:tblPr>
       <w:tblW w:w="0" w:type="auto"/>
@@ -1913,7 +1404,7 @@
         <w:left w:w="70" w:type="dxa"/>
         <w:right w:w="70" w:type="dxa"/>
       </w:tblCellMar>
-      <w:tblLook w:val="0000"/>
+      <w:tblLook w:val="0000" w:firstRow="0" w:lastRow="0" w:firstColumn="0" w:lastColumn="0" w:noHBand="0" w:noVBand="0"/>
     </w:tblPr>
     <w:tblGrid>
       <w:gridCol w:w="851"/>
@@ -1939,7 +1430,7 @@
             <w:rPr>
               <w:noProof/>
             </w:rPr>
-            <w:object w:dxaOrig="525" w:dyaOrig="1005">
+            <w:object w:dxaOrig="525" w:dyaOrig="1005" w14:anchorId="0B262F00">
               <v:shapetype id="_x0000_t75" coordsize="21600,21600" o:spt="75" o:preferrelative="t" path="m@4@5l@4@11@9@11@9@5xe" filled="f" stroked="f">
                 <v:stroke joinstyle="miter"/>
                 <v:formulas>
@@ -1962,7 +1453,7 @@
               <v:shape id="_x0000_i1025" type="#_x0000_t75" style="width:26.4pt;height:50.4pt" o:ole="" fillcolor="window">
                 <v:imagedata r:id="rId1" o:title=""/>
               </v:shape>
-              <o:OLEObject Type="Embed" ProgID="Word.Picture.8" ShapeID="_x0000_i1025" DrawAspect="Content" ObjectID="_1317313388" r:id="rId2"/>
+              <o:OLEObject Type="Embed" ProgID="Word.Picture.8" ShapeID="_x0000_i1025" DrawAspect="Content" ObjectID="_1317638437" r:id="rId2"/>
             </w:object>
           </w:r>
           <w:r>
@@ -2026,22 +1517,58 @@
             <w:rPr>
               <w:sz w:val="16"/>
             </w:rPr>
-            <w:t>© by intos ag</w:t>
+            <w:t xml:space="preserve">© </w:t>
           </w:r>
+          <w:proofErr w:type="spellStart"/>
+          <w:r>
+            <w:rPr>
+              <w:sz w:val="16"/>
+            </w:rPr>
+            <w:t>by</w:t>
+          </w:r>
+          <w:proofErr w:type="spellEnd"/>
+          <w:r>
+            <w:rPr>
+              <w:sz w:val="16"/>
+            </w:rPr>
+            <w:t xml:space="preserve"> </w:t>
+          </w:r>
+          <w:proofErr w:type="spellStart"/>
+          <w:r>
+            <w:rPr>
+              <w:sz w:val="16"/>
+            </w:rPr>
+            <w:t>intos</w:t>
+          </w:r>
+          <w:proofErr w:type="spellEnd"/>
+          <w:r>
+            <w:rPr>
+              <w:sz w:val="16"/>
+            </w:rPr>
+            <w:t xml:space="preserve"> </w:t>
+          </w:r>
+          <w:proofErr w:type="spellStart"/>
+          <w:r>
+            <w:rPr>
+              <w:sz w:val="16"/>
+            </w:rPr>
+            <w:t>ag</w:t>
+          </w:r>
+          <w:proofErr w:type="spellEnd"/>
         </w:p>
       </w:tc>
     </w:tr>
   </w:tbl>
   <w:p>
     <w:pPr>
-      <w:pStyle w:val="Kopfzeile"/>
+      <w:pStyle w:val="Header"/>
     </w:pPr>
   </w:p>
 </w:hdr>
 </file>
 
 <file path=word/numbering.xml><?xml version="1.0" encoding="utf-8"?>
-<w:numbering xmlns:mo="http://schemas.microsoft.com/office/mac/office/2008/main" xmlns:ve="http://schemas.openxmlformats.org/markup-compatibility/2006" xmlns:mv="urn:schemas-microsoft-com:mac:vml" xmlns:o="urn:schemas-microsoft-com:office:office" xmlns:r="http://schemas.openxmlformats.org/officeDocument/2006/relationships" xmlns:m="http://schemas.openxmlformats.org/officeDocument/2006/math" xmlns:v="urn:schemas-microsoft-com:vml" xmlns:wp="http://schemas.openxmlformats.org/drawingml/2006/wordprocessingDrawing" xmlns:w10="urn:schemas-microsoft-com:office:word" xmlns:w="http://schemas.openxmlformats.org/wordprocessingml/2006/main" xmlns:wne="http://schemas.microsoft.com/office/word/2006/wordml">
+<w:numbering xmlns:wpc="http://schemas.microsoft.com/office/word/2010/wordprocessingCanvas" xmlns:mo="http://schemas.microsoft.com/office/mac/office/2008/main" xmlns:mc="http://schemas.openxmlformats.org/markup-compatibility/2006" xmlns:mv="urn:schemas-microsoft-com:mac:vml" xmlns:o="urn:schemas-microsoft-com:office:office" xmlns:r="http://schemas.openxmlformats.org/officeDocument/2006/relationships" xmlns:m="http://schemas.openxmlformats.org/officeDocument/2006/math" xmlns:v="urn:schemas-microsoft-com:vml" xmlns:wp14="http://schemas.microsoft.com/office/word/2010/wordprocessingDrawing" xmlns:wp="http://schemas.openxmlformats.org/drawingml/2006/wordprocessingDrawing" xmlns:w10="urn:schemas-microsoft-com:office:word" xmlns:w="http://schemas.openxmlformats.org/wordprocessingml/2006/main" xmlns:w14="http://schemas.microsoft.com/office/word/2010/wordml" xmlns:wpg="http://schemas.microsoft.com/office/word/2010/wordprocessingGroup" xmlns:wpi="http://schemas.microsoft.com/office/word/2010/wordprocessingInk" xmlns:wne="http://schemas.microsoft.com/office/word/2006/wordml" xmlns:wps="http://schemas.microsoft.com/office/word/2010/wordprocessingShape" mc:Ignorable="w14 wp14">
   <w:abstractNum w:abstractNumId="0">
     <w:nsid w:val="FFFFFF7C"/>
     <w:multiLevelType w:val="singleLevel"/>
@@ -2049,7 +1576,7 @@
     <w:lvl w:ilvl="0">
       <w:start w:val="1"/>
       <w:numFmt w:val="decimal"/>
-      <w:pStyle w:val="Listennummer5"/>
+      <w:pStyle w:val="ListNumber5"/>
       <w:lvlText w:val="%1."/>
       <w:lvlJc w:val="left"/>
       <w:pPr>
@@ -2067,7 +1594,7 @@
     <w:lvl w:ilvl="0">
       <w:start w:val="1"/>
       <w:numFmt w:val="decimal"/>
-      <w:pStyle w:val="Listennummer4"/>
+      <w:pStyle w:val="ListNumber4"/>
       <w:lvlText w:val="%1."/>
       <w:lvlJc w:val="left"/>
       <w:pPr>
@@ -2085,7 +1612,7 @@
     <w:lvl w:ilvl="0">
       <w:start w:val="1"/>
       <w:numFmt w:val="decimal"/>
-      <w:pStyle w:val="Listennummer3"/>
+      <w:pStyle w:val="ListNumber3"/>
       <w:lvlText w:val="%1."/>
       <w:lvlJc w:val="left"/>
       <w:pPr>
@@ -2103,7 +1630,7 @@
     <w:lvl w:ilvl="0">
       <w:start w:val="1"/>
       <w:numFmt w:val="decimal"/>
-      <w:pStyle w:val="Listennummer2"/>
+      <w:pStyle w:val="ListNumber2"/>
       <w:lvlText w:val="%1."/>
       <w:lvlJc w:val="left"/>
       <w:pPr>
@@ -2121,7 +1648,7 @@
     <w:lvl w:ilvl="0">
       <w:start w:val="1"/>
       <w:numFmt w:val="bullet"/>
-      <w:pStyle w:val="Aufzhlungszeichen5"/>
+      <w:pStyle w:val="ListBullet5"/>
       <w:lvlText w:val=""/>
       <w:lvlJc w:val="left"/>
       <w:pPr>
@@ -2142,7 +1669,7 @@
     <w:lvl w:ilvl="0">
       <w:start w:val="1"/>
       <w:numFmt w:val="bullet"/>
-      <w:pStyle w:val="Aufzhlungszeichen4"/>
+      <w:pStyle w:val="ListBullet4"/>
       <w:lvlText w:val=""/>
       <w:lvlJc w:val="left"/>
       <w:pPr>
@@ -2163,7 +1690,7 @@
     <w:lvl w:ilvl="0">
       <w:start w:val="1"/>
       <w:numFmt w:val="bullet"/>
-      <w:pStyle w:val="Aufzhlungszeichen3"/>
+      <w:pStyle w:val="ListBullet3"/>
       <w:lvlText w:val=""/>
       <w:lvlJc w:val="left"/>
       <w:pPr>
@@ -2184,7 +1711,7 @@
     <w:lvl w:ilvl="0">
       <w:start w:val="1"/>
       <w:numFmt w:val="bullet"/>
-      <w:pStyle w:val="Aufzhlungszeichen2"/>
+      <w:pStyle w:val="ListBullet2"/>
       <w:lvlText w:val=""/>
       <w:lvlJc w:val="left"/>
       <w:pPr>
@@ -2205,7 +1732,7 @@
     <w:lvl w:ilvl="0">
       <w:start w:val="1"/>
       <w:numFmt w:val="decimal"/>
-      <w:pStyle w:val="Listennummer"/>
+      <w:pStyle w:val="ListNumber"/>
       <w:lvlText w:val="%1."/>
       <w:lvlJc w:val="left"/>
       <w:pPr>
@@ -2223,7 +1750,7 @@
     <w:lvl w:ilvl="0">
       <w:start w:val="1"/>
       <w:numFmt w:val="bullet"/>
-      <w:pStyle w:val="Aufzhlungszeichen"/>
+      <w:pStyle w:val="ListBullet"/>
       <w:lvlText w:val=""/>
       <w:lvlJc w:val="left"/>
       <w:pPr>
@@ -2302,7 +1829,7 @@
     <w:lvl w:ilvl="0">
       <w:start w:val="8"/>
       <w:numFmt w:val="decimal"/>
-      <w:pStyle w:val="berschrift1"/>
+      <w:pStyle w:val="Heading1"/>
       <w:lvlText w:val="%1"/>
       <w:lvlJc w:val="right"/>
       <w:pPr>
@@ -2315,7 +1842,7 @@
     <w:lvl w:ilvl="1">
       <w:start w:val="1"/>
       <w:numFmt w:val="decimal"/>
-      <w:pStyle w:val="berschrift2"/>
+      <w:pStyle w:val="Heading2"/>
       <w:lvlText w:val="%1.%2"/>
       <w:lvlJc w:val="right"/>
       <w:pPr>
@@ -2328,7 +1855,7 @@
     <w:lvl w:ilvl="2">
       <w:start w:val="1"/>
       <w:numFmt w:val="decimal"/>
-      <w:pStyle w:val="berschrift3"/>
+      <w:pStyle w:val="Heading3"/>
       <w:lvlText w:val="%1.%2.%3"/>
       <w:lvlJc w:val="right"/>
       <w:pPr>
@@ -2341,7 +1868,7 @@
     <w:lvl w:ilvl="3">
       <w:start w:val="1"/>
       <w:numFmt w:val="decimal"/>
-      <w:pStyle w:val="berschrift4"/>
+      <w:pStyle w:val="Heading4"/>
       <w:lvlText w:val="%1.%2.%3.%4"/>
       <w:lvlJc w:val="right"/>
       <w:pPr>
@@ -2354,7 +1881,7 @@
     <w:lvl w:ilvl="4">
       <w:start w:val="1"/>
       <w:numFmt w:val="decimal"/>
-      <w:pStyle w:val="berschrift5"/>
+      <w:pStyle w:val="Heading5"/>
       <w:lvlText w:val="%1.%2.%3.%4.%5"/>
       <w:lvlJc w:val="left"/>
       <w:pPr>
@@ -2367,7 +1894,7 @@
     <w:lvl w:ilvl="5">
       <w:start w:val="1"/>
       <w:numFmt w:val="decimal"/>
-      <w:pStyle w:val="berschrift6"/>
+      <w:pStyle w:val="Heading6"/>
       <w:lvlText w:val="%1.%2.%3.%4.%5.%6"/>
       <w:lvlJc w:val="left"/>
       <w:pPr>
@@ -2380,7 +1907,7 @@
     <w:lvl w:ilvl="6">
       <w:start w:val="1"/>
       <w:numFmt w:val="decimal"/>
-      <w:pStyle w:val="berschrift7"/>
+      <w:pStyle w:val="Heading7"/>
       <w:lvlText w:val="%1.%2.%3.%4.%5.%6.%7"/>
       <w:lvlJc w:val="left"/>
       <w:pPr>
@@ -2393,7 +1920,7 @@
     <w:lvl w:ilvl="7">
       <w:start w:val="1"/>
       <w:numFmt w:val="decimal"/>
-      <w:pStyle w:val="berschrift8"/>
+      <w:pStyle w:val="Heading8"/>
       <w:lvlText w:val="%1.%2.%3.%4.%5.%6.%7.%8"/>
       <w:lvlJc w:val="left"/>
       <w:pPr>
@@ -2406,7 +1933,7 @@
     <w:lvl w:ilvl="8">
       <w:start w:val="1"/>
       <w:numFmt w:val="decimal"/>
-      <w:pStyle w:val="berschrift9"/>
+      <w:pStyle w:val="Heading9"/>
       <w:lvlText w:val="%1.%2.%3.%4.%5.%6.%7.%8.%9"/>
       <w:lvlJc w:val="left"/>
       <w:pPr>
@@ -2683,7 +2210,7 @@
 </file>
 
 <file path=word/styles.xml><?xml version="1.0" encoding="utf-8"?>
-<w:styles xmlns:r="http://schemas.openxmlformats.org/officeDocument/2006/relationships" xmlns:w="http://schemas.openxmlformats.org/wordprocessingml/2006/main">
+<w:styles xmlns:mc="http://schemas.openxmlformats.org/markup-compatibility/2006" xmlns:r="http://schemas.openxmlformats.org/officeDocument/2006/relationships" xmlns:w="http://schemas.openxmlformats.org/wordprocessingml/2006/main" xmlns:w14="http://schemas.microsoft.com/office/word/2010/wordml" mc:Ignorable="w14">
   <w:docDefaults>
     <w:rPrDefault>
       <w:rPr>
@@ -2832,7 +2359,7 @@
     <w:lsdException w:name="Bibliography" w:uiPriority="37"/>
     <w:lsdException w:name="TOC Heading" w:uiPriority="39" w:qFormat="1"/>
   </w:latentStyles>
-  <w:style w:type="paragraph" w:default="1" w:styleId="Standard">
+  <w:style w:type="paragraph" w:default="1" w:styleId="Normal">
     <w:name w:val="Normal"/>
     <w:qFormat/>
     <w:rsid w:val="00B15AEE"/>
@@ -2841,9 +2368,9 @@
       <w:lang w:val="de-DE" w:eastAsia="en-US"/>
     </w:rPr>
   </w:style>
-  <w:style w:type="paragraph" w:styleId="berschrift1">
+  <w:style w:type="paragraph" w:styleId="Heading1">
     <w:name w:val="heading 1"/>
-    <w:basedOn w:val="Standard"/>
+    <w:basedOn w:val="Normal"/>
     <w:next w:val="Standardtext"/>
     <w:qFormat/>
     <w:rsid w:val="00B15AEE"/>
@@ -2860,9 +2387,9 @@
       <w:sz w:val="36"/>
     </w:rPr>
   </w:style>
-  <w:style w:type="paragraph" w:styleId="berschrift2">
+  <w:style w:type="paragraph" w:styleId="Heading2">
     <w:name w:val="heading 2"/>
-    <w:basedOn w:val="Standard"/>
+    <w:basedOn w:val="Normal"/>
     <w:next w:val="Standardtext"/>
     <w:qFormat/>
     <w:rsid w:val="00B15AEE"/>
@@ -2880,9 +2407,9 @@
       <w:sz w:val="32"/>
     </w:rPr>
   </w:style>
-  <w:style w:type="paragraph" w:styleId="berschrift3">
+  <w:style w:type="paragraph" w:styleId="Heading3">
     <w:name w:val="heading 3"/>
-    <w:basedOn w:val="Standard"/>
+    <w:basedOn w:val="Normal"/>
     <w:next w:val="Standardtext"/>
     <w:qFormat/>
     <w:rsid w:val="00B15AEE"/>
@@ -2900,9 +2427,9 @@
       <w:sz w:val="28"/>
     </w:rPr>
   </w:style>
-  <w:style w:type="paragraph" w:styleId="berschrift4">
+  <w:style w:type="paragraph" w:styleId="Heading4">
     <w:name w:val="heading 4"/>
-    <w:basedOn w:val="Standard"/>
+    <w:basedOn w:val="Normal"/>
     <w:next w:val="Standardtext"/>
     <w:qFormat/>
     <w:rsid w:val="00B15AEE"/>
@@ -2920,9 +2447,9 @@
       <w:sz w:val="28"/>
     </w:rPr>
   </w:style>
-  <w:style w:type="paragraph" w:styleId="berschrift5">
+  <w:style w:type="paragraph" w:styleId="Heading5">
     <w:name w:val="heading 5"/>
-    <w:basedOn w:val="Standard"/>
+    <w:basedOn w:val="Normal"/>
     <w:next w:val="Standardtext"/>
     <w:qFormat/>
     <w:rsid w:val="00B15AEE"/>
@@ -2943,10 +2470,10 @@
       <w:sz w:val="22"/>
     </w:rPr>
   </w:style>
-  <w:style w:type="paragraph" w:styleId="berschrift6">
+  <w:style w:type="paragraph" w:styleId="Heading6">
     <w:name w:val="heading 6"/>
-    <w:basedOn w:val="Standard"/>
-    <w:next w:val="Standard"/>
+    <w:basedOn w:val="Normal"/>
+    <w:next w:val="Normal"/>
     <w:qFormat/>
     <w:rsid w:val="00B15AEE"/>
     <w:pPr>
@@ -2963,10 +2490,10 @@
       <w:sz w:val="22"/>
     </w:rPr>
   </w:style>
-  <w:style w:type="paragraph" w:styleId="berschrift7">
+  <w:style w:type="paragraph" w:styleId="Heading7">
     <w:name w:val="heading 7"/>
-    <w:basedOn w:val="Standard"/>
-    <w:next w:val="Standard"/>
+    <w:basedOn w:val="Normal"/>
+    <w:next w:val="Normal"/>
     <w:qFormat/>
     <w:rsid w:val="00B15AEE"/>
     <w:pPr>
@@ -2982,10 +2509,10 @@
       <w:rFonts w:ascii="Arial" w:hAnsi="Arial"/>
     </w:rPr>
   </w:style>
-  <w:style w:type="paragraph" w:styleId="berschrift8">
+  <w:style w:type="paragraph" w:styleId="Heading8">
     <w:name w:val="heading 8"/>
-    <w:basedOn w:val="Standard"/>
-    <w:next w:val="Standard"/>
+    <w:basedOn w:val="Normal"/>
+    <w:next w:val="Normal"/>
     <w:qFormat/>
     <w:rsid w:val="00B15AEE"/>
     <w:pPr>
@@ -3002,10 +2529,10 @@
       <w:i/>
     </w:rPr>
   </w:style>
-  <w:style w:type="paragraph" w:styleId="berschrift9">
+  <w:style w:type="paragraph" w:styleId="Heading9">
     <w:name w:val="heading 9"/>
-    <w:basedOn w:val="Standard"/>
-    <w:next w:val="Standard"/>
+    <w:basedOn w:val="Normal"/>
+    <w:next w:val="Normal"/>
     <w:qFormat/>
     <w:rsid w:val="00B15AEE"/>
     <w:pPr>
@@ -3024,16 +2551,17 @@
       <w:sz w:val="18"/>
     </w:rPr>
   </w:style>
-  <w:style w:type="character" w:default="1" w:styleId="Absatzstandardschriftart">
+  <w:style w:type="character" w:default="1" w:styleId="DefaultParagraphFont">
     <w:name w:val="Default Paragraph Font"/>
+    <w:uiPriority w:val="1"/>
     <w:semiHidden/>
     <w:unhideWhenUsed/>
   </w:style>
-  <w:style w:type="table" w:default="1" w:styleId="NormaleTabelle">
+  <w:style w:type="table" w:default="1" w:styleId="TableNormal">
     <w:name w:val="Normal Table"/>
+    <w:uiPriority w:val="99"/>
     <w:semiHidden/>
     <w:unhideWhenUsed/>
-    <w:qFormat/>
     <w:tblPr>
       <w:tblInd w:w="0" w:type="dxa"/>
       <w:tblCellMar>
@@ -3044,14 +2572,15 @@
       </w:tblCellMar>
     </w:tblPr>
   </w:style>
-  <w:style w:type="numbering" w:default="1" w:styleId="KeineListe">
+  <w:style w:type="numbering" w:default="1" w:styleId="NoList">
     <w:name w:val="No List"/>
+    <w:uiPriority w:val="99"/>
     <w:semiHidden/>
     <w:unhideWhenUsed/>
   </w:style>
   <w:style w:type="paragraph" w:customStyle="1" w:styleId="Standardtext">
     <w:name w:val="Standardtext"/>
-    <w:basedOn w:val="Standard"/>
+    <w:basedOn w:val="Normal"/>
     <w:rsid w:val="00B15AEE"/>
     <w:pPr>
       <w:spacing w:before="60" w:after="60"/>
@@ -3059,10 +2588,10 @@
       <w:jc w:val="both"/>
     </w:pPr>
   </w:style>
-  <w:style w:type="paragraph" w:styleId="Abbildungsverzeichnis">
+  <w:style w:type="paragraph" w:styleId="TableofFigures">
     <w:name w:val="table of figures"/>
-    <w:basedOn w:val="Standard"/>
-    <w:next w:val="Standard"/>
+    <w:basedOn w:val="Normal"/>
+    <w:next w:val="Normal"/>
     <w:semiHidden/>
     <w:rsid w:val="00B15AEE"/>
     <w:pPr>
@@ -3079,7 +2608,7 @@
   </w:style>
   <w:style w:type="paragraph" w:customStyle="1" w:styleId="Aufzhlung">
     <w:name w:val="Aufzählung"/>
-    <w:basedOn w:val="Standard"/>
+    <w:basedOn w:val="Normal"/>
     <w:rsid w:val="00B15AEE"/>
     <w:pPr>
       <w:numPr>
@@ -3092,9 +2621,9 @@
       <w:ind w:left="1418" w:right="907" w:hanging="227"/>
     </w:pPr>
   </w:style>
-  <w:style w:type="paragraph" w:styleId="Beschriftung">
+  <w:style w:type="paragraph" w:styleId="Caption">
     <w:name w:val="caption"/>
-    <w:basedOn w:val="Standard"/>
+    <w:basedOn w:val="Normal"/>
     <w:next w:val="Standardtext"/>
     <w:qFormat/>
     <w:rsid w:val="00B15AEE"/>
@@ -3122,7 +2651,7 @@
   </w:style>
   <w:style w:type="paragraph" w:customStyle="1" w:styleId="Code">
     <w:name w:val="Code"/>
-    <w:basedOn w:val="Standard"/>
+    <w:basedOn w:val="Normal"/>
     <w:rsid w:val="00B15AEE"/>
     <w:pPr>
       <w:numPr>
@@ -3133,9 +2662,9 @@
       <w:rFonts w:ascii="Courier New" w:hAnsi="Courier New"/>
     </w:rPr>
   </w:style>
-  <w:style w:type="paragraph" w:styleId="Funotentext">
+  <w:style w:type="paragraph" w:styleId="FootnoteText">
     <w:name w:val="footnote text"/>
-    <w:basedOn w:val="Standard"/>
+    <w:basedOn w:val="Normal"/>
     <w:semiHidden/>
     <w:rsid w:val="00B15AEE"/>
     <w:pPr>
@@ -3145,7 +2674,7 @@
       <w:sz w:val="16"/>
     </w:rPr>
   </w:style>
-  <w:style w:type="character" w:styleId="Funotenzeichen">
+  <w:style w:type="character" w:styleId="FootnoteReference">
     <w:name w:val="footnote reference"/>
     <w:semiHidden/>
     <w:rsid w:val="00B15AEE"/>
@@ -3155,9 +2684,9 @@
       <w:vertAlign w:val="superscript"/>
     </w:rPr>
   </w:style>
-  <w:style w:type="paragraph" w:styleId="Fuzeile">
+  <w:style w:type="paragraph" w:styleId="Footer">
     <w:name w:val="footer"/>
-    <w:basedOn w:val="Standard"/>
+    <w:basedOn w:val="Normal"/>
     <w:semiHidden/>
     <w:rsid w:val="00B15AEE"/>
     <w:pPr>
@@ -3178,7 +2707,7 @@
   </w:style>
   <w:style w:type="paragraph" w:styleId="Index1">
     <w:name w:val="index 1"/>
-    <w:basedOn w:val="Standard"/>
+    <w:basedOn w:val="Normal"/>
     <w:next w:val="Standardtext"/>
     <w:autoRedefine/>
     <w:semiHidden/>
@@ -3196,7 +2725,7 @@
   </w:style>
   <w:style w:type="paragraph" w:styleId="Index2">
     <w:name w:val="index 2"/>
-    <w:basedOn w:val="Standard"/>
+    <w:basedOn w:val="Normal"/>
     <w:next w:val="Standardtext"/>
     <w:autoRedefine/>
     <w:semiHidden/>
@@ -3214,8 +2743,8 @@
   </w:style>
   <w:style w:type="paragraph" w:styleId="Index3">
     <w:name w:val="index 3"/>
-    <w:basedOn w:val="Standard"/>
-    <w:next w:val="Standard"/>
+    <w:basedOn w:val="Normal"/>
+    <w:next w:val="Normal"/>
     <w:autoRedefine/>
     <w:semiHidden/>
     <w:rsid w:val="00B15AEE"/>
@@ -3230,9 +2759,9 @@
       <w:sz w:val="18"/>
     </w:rPr>
   </w:style>
-  <w:style w:type="paragraph" w:styleId="Indexberschrift">
+  <w:style w:type="paragraph" w:styleId="IndexHeading">
     <w:name w:val="index heading"/>
-    <w:basedOn w:val="Standard"/>
+    <w:basedOn w:val="Normal"/>
     <w:next w:val="Index1"/>
     <w:semiHidden/>
     <w:rsid w:val="00B15AEE"/>
@@ -3253,9 +2782,9 @@
       <w:sz w:val="26"/>
     </w:rPr>
   </w:style>
-  <w:style w:type="paragraph" w:styleId="Kopfzeile">
+  <w:style w:type="paragraph" w:styleId="Header">
     <w:name w:val="header"/>
-    <w:basedOn w:val="Standard"/>
+    <w:basedOn w:val="Normal"/>
     <w:semiHidden/>
     <w:rsid w:val="00B15AEE"/>
     <w:pPr>
@@ -3309,9 +2838,9 @@
       <w:b/>
     </w:rPr>
   </w:style>
-  <w:style w:type="character" w:styleId="Seitenzahl">
+  <w:style w:type="character" w:styleId="PageNumber">
     <w:name w:val="page number"/>
-    <w:basedOn w:val="Absatzstandardschriftart"/>
+    <w:basedOn w:val="DefaultParagraphFont"/>
     <w:semiHidden/>
     <w:rsid w:val="00B15AEE"/>
   </w:style>
@@ -3327,8 +2856,8 @@
   </w:style>
   <w:style w:type="paragraph" w:styleId="Index4">
     <w:name w:val="index 4"/>
-    <w:basedOn w:val="Standard"/>
-    <w:next w:val="Standard"/>
+    <w:basedOn w:val="Normal"/>
+    <w:next w:val="Normal"/>
     <w:autoRedefine/>
     <w:semiHidden/>
     <w:rsid w:val="00B15AEE"/>
@@ -3340,10 +2869,10 @@
       <w:sz w:val="18"/>
     </w:rPr>
   </w:style>
-  <w:style w:type="paragraph" w:styleId="Verzeichnis1">
+  <w:style w:type="paragraph" w:styleId="TOC1">
     <w:name w:val="toc 1"/>
-    <w:basedOn w:val="Standard"/>
-    <w:next w:val="Standard"/>
+    <w:basedOn w:val="Normal"/>
+    <w:next w:val="Normal"/>
     <w:autoRedefine/>
     <w:semiHidden/>
     <w:rsid w:val="00B15AEE"/>
@@ -3360,10 +2889,10 @@
       <w:noProof/>
     </w:rPr>
   </w:style>
-  <w:style w:type="paragraph" w:styleId="Verzeichnis2">
+  <w:style w:type="paragraph" w:styleId="TOC2">
     <w:name w:val="toc 2"/>
-    <w:basedOn w:val="Standard"/>
-    <w:next w:val="Standard"/>
+    <w:basedOn w:val="Normal"/>
+    <w:next w:val="Normal"/>
     <w:autoRedefine/>
     <w:semiHidden/>
     <w:rsid w:val="00B15AEE"/>
@@ -3379,10 +2908,10 @@
       <w:noProof/>
     </w:rPr>
   </w:style>
-  <w:style w:type="paragraph" w:styleId="Verzeichnis3">
+  <w:style w:type="paragraph" w:styleId="TOC3">
     <w:name w:val="toc 3"/>
-    <w:basedOn w:val="Standard"/>
-    <w:next w:val="Standard"/>
+    <w:basedOn w:val="Normal"/>
+    <w:next w:val="Normal"/>
     <w:autoRedefine/>
     <w:semiHidden/>
     <w:rsid w:val="00B15AEE"/>
@@ -3397,10 +2926,10 @@
       <w:noProof/>
     </w:rPr>
   </w:style>
-  <w:style w:type="paragraph" w:styleId="Verzeichnis4">
+  <w:style w:type="paragraph" w:styleId="TOC4">
     <w:name w:val="toc 4"/>
-    <w:basedOn w:val="Standard"/>
-    <w:next w:val="Standard"/>
+    <w:basedOn w:val="Normal"/>
+    <w:next w:val="Normal"/>
     <w:autoRedefine/>
     <w:semiHidden/>
     <w:rsid w:val="00B15AEE"/>
@@ -3426,7 +2955,7 @@
       <w:ind w:left="1418" w:hanging="227"/>
     </w:pPr>
   </w:style>
-  <w:style w:type="character" w:styleId="Link">
+  <w:style w:type="character" w:styleId="Hyperlink">
     <w:name w:val="Hyperlink"/>
     <w:semiHidden/>
     <w:rsid w:val="00B15AEE"/>
@@ -3435,9 +2964,9 @@
       <w:u w:val="single"/>
     </w:rPr>
   </w:style>
-  <w:style w:type="paragraph" w:styleId="Dokumentstruktur">
+  <w:style w:type="paragraph" w:styleId="DocumentMap">
     <w:name w:val="Document Map"/>
-    <w:basedOn w:val="Standard"/>
+    <w:basedOn w:val="Normal"/>
     <w:semiHidden/>
     <w:rsid w:val="00B15AEE"/>
     <w:pPr>
@@ -3447,9 +2976,9 @@
       <w:rFonts w:ascii="Tahoma" w:hAnsi="Tahoma"/>
     </w:rPr>
   </w:style>
-  <w:style w:type="paragraph" w:styleId="Textkrper">
+  <w:style w:type="paragraph" w:styleId="BodyText">
     <w:name w:val="Body Text"/>
-    <w:basedOn w:val="Standard"/>
+    <w:basedOn w:val="Normal"/>
     <w:semiHidden/>
     <w:rsid w:val="00B15AEE"/>
     <w:rPr>
@@ -3458,9 +2987,9 @@
       <w:sz w:val="32"/>
     </w:rPr>
   </w:style>
-  <w:style w:type="paragraph" w:styleId="Blocktext">
+  <w:style w:type="paragraph" w:styleId="BlockText">
     <w:name w:val="Block Text"/>
-    <w:basedOn w:val="Standard"/>
+    <w:basedOn w:val="Normal"/>
     <w:semiHidden/>
     <w:rsid w:val="00B15AEE"/>
     <w:pPr>
@@ -3468,18 +2997,18 @@
       <w:ind w:left="1440" w:right="1440"/>
     </w:pPr>
   </w:style>
-  <w:style w:type="paragraph" w:styleId="Textkrper2">
+  <w:style w:type="paragraph" w:styleId="BodyText2">
     <w:name w:val="Body Text 2"/>
-    <w:basedOn w:val="Standard"/>
+    <w:basedOn w:val="Normal"/>
     <w:semiHidden/>
     <w:rsid w:val="00B15AEE"/>
     <w:pPr>
       <w:spacing w:after="120" w:line="480" w:lineRule="auto"/>
     </w:pPr>
   </w:style>
-  <w:style w:type="paragraph" w:styleId="Textkrper3">
+  <w:style w:type="paragraph" w:styleId="BodyText3">
     <w:name w:val="Body Text 3"/>
-    <w:basedOn w:val="Standard"/>
+    <w:basedOn w:val="Normal"/>
     <w:semiHidden/>
     <w:rsid w:val="00B15AEE"/>
     <w:pPr>
@@ -3490,9 +3019,9 @@
       <w:szCs w:val="16"/>
     </w:rPr>
   </w:style>
-  <w:style w:type="paragraph" w:styleId="Textkrper-Erstzeileneinzug">
+  <w:style w:type="paragraph" w:styleId="BodyTextFirstIndent">
     <w:name w:val="Body Text First Indent"/>
-    <w:basedOn w:val="Textkrper"/>
+    <w:basedOn w:val="BodyText"/>
     <w:semiHidden/>
     <w:rsid w:val="00B15AEE"/>
     <w:pPr>
@@ -3505,9 +3034,9 @@
       <w:sz w:val="20"/>
     </w:rPr>
   </w:style>
-  <w:style w:type="paragraph" w:styleId="Textkrpereinzug">
+  <w:style w:type="paragraph" w:styleId="BodyTextIndent">
     <w:name w:val="Body Text Indent"/>
-    <w:basedOn w:val="Standard"/>
+    <w:basedOn w:val="Normal"/>
     <w:semiHidden/>
     <w:rsid w:val="00B15AEE"/>
     <w:pPr>
@@ -3515,18 +3044,18 @@
       <w:ind w:left="283"/>
     </w:pPr>
   </w:style>
-  <w:style w:type="paragraph" w:styleId="Textkrper-Erstzeileneinzug2">
+  <w:style w:type="paragraph" w:styleId="BodyTextFirstIndent2">
     <w:name w:val="Body Text First Indent 2"/>
-    <w:basedOn w:val="Textkrpereinzug"/>
+    <w:basedOn w:val="BodyTextIndent"/>
     <w:semiHidden/>
     <w:rsid w:val="00B15AEE"/>
     <w:pPr>
       <w:ind w:firstLine="210"/>
     </w:pPr>
   </w:style>
-  <w:style w:type="paragraph" w:styleId="Textkrpereinzug2">
+  <w:style w:type="paragraph" w:styleId="BodyTextIndent2">
     <w:name w:val="Body Text Indent 2"/>
-    <w:basedOn w:val="Standard"/>
+    <w:basedOn w:val="Normal"/>
     <w:semiHidden/>
     <w:rsid w:val="00B15AEE"/>
     <w:pPr>
@@ -3534,9 +3063,9 @@
       <w:ind w:left="283"/>
     </w:pPr>
   </w:style>
-  <w:style w:type="paragraph" w:styleId="Textkrpereinzug3">
+  <w:style w:type="paragraph" w:styleId="BodyTextIndent3">
     <w:name w:val="Body Text Indent 3"/>
-    <w:basedOn w:val="Standard"/>
+    <w:basedOn w:val="Normal"/>
     <w:semiHidden/>
     <w:rsid w:val="00B15AEE"/>
     <w:pPr>
@@ -3548,43 +3077,43 @@
       <w:szCs w:val="16"/>
     </w:rPr>
   </w:style>
-  <w:style w:type="paragraph" w:styleId="Gruformel">
+  <w:style w:type="paragraph" w:styleId="Closing">
     <w:name w:val="Closing"/>
-    <w:basedOn w:val="Standard"/>
+    <w:basedOn w:val="Normal"/>
     <w:semiHidden/>
     <w:rsid w:val="00B15AEE"/>
     <w:pPr>
       <w:ind w:left="4252"/>
     </w:pPr>
   </w:style>
-  <w:style w:type="paragraph" w:styleId="Kommentartext">
+  <w:style w:type="paragraph" w:styleId="CommentText">
     <w:name w:val="annotation text"/>
-    <w:basedOn w:val="Standard"/>
-    <w:semiHidden/>
-    <w:rsid w:val="00B15AEE"/>
-  </w:style>
-  <w:style w:type="paragraph" w:styleId="Datum">
+    <w:basedOn w:val="Normal"/>
+    <w:semiHidden/>
+    <w:rsid w:val="00B15AEE"/>
+  </w:style>
+  <w:style w:type="paragraph" w:styleId="Date">
     <w:name w:val="Date"/>
-    <w:basedOn w:val="Standard"/>
-    <w:next w:val="Standard"/>
-    <w:semiHidden/>
-    <w:rsid w:val="00B15AEE"/>
-  </w:style>
-  <w:style w:type="paragraph" w:styleId="E-Mail-Signatur">
+    <w:basedOn w:val="Normal"/>
+    <w:next w:val="Normal"/>
+    <w:semiHidden/>
+    <w:rsid w:val="00B15AEE"/>
+  </w:style>
+  <w:style w:type="paragraph" w:styleId="E-mailSignature">
     <w:name w:val="E-mail Signature"/>
-    <w:basedOn w:val="Standard"/>
-    <w:semiHidden/>
-    <w:rsid w:val="00B15AEE"/>
-  </w:style>
-  <w:style w:type="paragraph" w:styleId="Endnotentext">
+    <w:basedOn w:val="Normal"/>
+    <w:semiHidden/>
+    <w:rsid w:val="00B15AEE"/>
+  </w:style>
+  <w:style w:type="paragraph" w:styleId="EndnoteText">
     <w:name w:val="endnote text"/>
-    <w:basedOn w:val="Standard"/>
-    <w:semiHidden/>
-    <w:rsid w:val="00B15AEE"/>
-  </w:style>
-  <w:style w:type="paragraph" w:styleId="Umschlagadresse">
+    <w:basedOn w:val="Normal"/>
+    <w:semiHidden/>
+    <w:rsid w:val="00B15AEE"/>
+  </w:style>
+  <w:style w:type="paragraph" w:styleId="EnvelopeAddress">
     <w:name w:val="envelope address"/>
-    <w:basedOn w:val="Standard"/>
+    <w:basedOn w:val="Normal"/>
     <w:semiHidden/>
     <w:rsid w:val="00B15AEE"/>
     <w:pPr>
@@ -3597,18 +3126,18 @@
       <w:szCs w:val="24"/>
     </w:rPr>
   </w:style>
-  <w:style w:type="paragraph" w:styleId="Absenderadresse">
+  <w:style w:type="paragraph" w:styleId="EnvelopeReturn">
     <w:name w:val="envelope return"/>
-    <w:basedOn w:val="Standard"/>
+    <w:basedOn w:val="Normal"/>
     <w:semiHidden/>
     <w:rsid w:val="00B15AEE"/>
     <w:rPr>
       <w:rFonts w:ascii="Arial" w:hAnsi="Arial" w:cs="Arial"/>
     </w:rPr>
   </w:style>
-  <w:style w:type="paragraph" w:styleId="HTMLAdresse">
+  <w:style w:type="paragraph" w:styleId="HTMLAddress">
     <w:name w:val="HTML Address"/>
-    <w:basedOn w:val="Standard"/>
+    <w:basedOn w:val="Normal"/>
     <w:semiHidden/>
     <w:rsid w:val="00B15AEE"/>
     <w:rPr>
@@ -3616,9 +3145,9 @@
       <w:iCs/>
     </w:rPr>
   </w:style>
-  <w:style w:type="paragraph" w:styleId="HTMLVorformatiert">
+  <w:style w:type="paragraph" w:styleId="HTMLPreformatted">
     <w:name w:val="HTML Preformatted"/>
-    <w:basedOn w:val="Standard"/>
+    <w:basedOn w:val="Normal"/>
     <w:semiHidden/>
     <w:rsid w:val="00B15AEE"/>
     <w:rPr>
@@ -3627,8 +3156,8 @@
   </w:style>
   <w:style w:type="paragraph" w:styleId="Index5">
     <w:name w:val="index 5"/>
-    <w:basedOn w:val="Standard"/>
-    <w:next w:val="Standard"/>
+    <w:basedOn w:val="Normal"/>
+    <w:next w:val="Normal"/>
     <w:autoRedefine/>
     <w:semiHidden/>
     <w:rsid w:val="00B15AEE"/>
@@ -3638,8 +3167,8 @@
   </w:style>
   <w:style w:type="paragraph" w:styleId="Index6">
     <w:name w:val="index 6"/>
-    <w:basedOn w:val="Standard"/>
-    <w:next w:val="Standard"/>
+    <w:basedOn w:val="Normal"/>
+    <w:next w:val="Normal"/>
     <w:autoRedefine/>
     <w:semiHidden/>
     <w:rsid w:val="00B15AEE"/>
@@ -3649,8 +3178,8 @@
   </w:style>
   <w:style w:type="paragraph" w:styleId="Index7">
     <w:name w:val="index 7"/>
-    <w:basedOn w:val="Standard"/>
-    <w:next w:val="Standard"/>
+    <w:basedOn w:val="Normal"/>
+    <w:next w:val="Normal"/>
     <w:autoRedefine/>
     <w:semiHidden/>
     <w:rsid w:val="00B15AEE"/>
@@ -3660,8 +3189,8 @@
   </w:style>
   <w:style w:type="paragraph" w:styleId="Index8">
     <w:name w:val="index 8"/>
-    <w:basedOn w:val="Standard"/>
-    <w:next w:val="Standard"/>
+    <w:basedOn w:val="Normal"/>
+    <w:next w:val="Normal"/>
     <w:autoRedefine/>
     <w:semiHidden/>
     <w:rsid w:val="00B15AEE"/>
@@ -3671,8 +3200,8 @@
   </w:style>
   <w:style w:type="paragraph" w:styleId="Index9">
     <w:name w:val="index 9"/>
-    <w:basedOn w:val="Standard"/>
-    <w:next w:val="Standard"/>
+    <w:basedOn w:val="Normal"/>
+    <w:next w:val="Normal"/>
     <w:autoRedefine/>
     <w:semiHidden/>
     <w:rsid w:val="00B15AEE"/>
@@ -3680,54 +3209,54 @@
       <w:ind w:left="1800" w:hanging="200"/>
     </w:pPr>
   </w:style>
-  <w:style w:type="paragraph" w:styleId="Liste">
+  <w:style w:type="paragraph" w:styleId="List">
     <w:name w:val="List"/>
-    <w:basedOn w:val="Standard"/>
+    <w:basedOn w:val="Normal"/>
     <w:semiHidden/>
     <w:rsid w:val="00B15AEE"/>
     <w:pPr>
       <w:ind w:left="283" w:hanging="283"/>
     </w:pPr>
   </w:style>
-  <w:style w:type="paragraph" w:styleId="Liste2">
+  <w:style w:type="paragraph" w:styleId="List2">
     <w:name w:val="List 2"/>
-    <w:basedOn w:val="Standard"/>
+    <w:basedOn w:val="Normal"/>
     <w:semiHidden/>
     <w:rsid w:val="00B15AEE"/>
     <w:pPr>
       <w:ind w:left="566" w:hanging="283"/>
     </w:pPr>
   </w:style>
-  <w:style w:type="paragraph" w:styleId="Liste3">
+  <w:style w:type="paragraph" w:styleId="List3">
     <w:name w:val="List 3"/>
-    <w:basedOn w:val="Standard"/>
+    <w:basedOn w:val="Normal"/>
     <w:semiHidden/>
     <w:rsid w:val="00B15AEE"/>
     <w:pPr>
       <w:ind w:left="849" w:hanging="283"/>
     </w:pPr>
   </w:style>
-  <w:style w:type="paragraph" w:styleId="Liste4">
+  <w:style w:type="paragraph" w:styleId="List4">
     <w:name w:val="List 4"/>
-    <w:basedOn w:val="Standard"/>
+    <w:basedOn w:val="Normal"/>
     <w:semiHidden/>
     <w:rsid w:val="00B15AEE"/>
     <w:pPr>
       <w:ind w:left="1132" w:hanging="283"/>
     </w:pPr>
   </w:style>
-  <w:style w:type="paragraph" w:styleId="Liste5">
+  <w:style w:type="paragraph" w:styleId="List5">
     <w:name w:val="List 5"/>
-    <w:basedOn w:val="Standard"/>
+    <w:basedOn w:val="Normal"/>
     <w:semiHidden/>
     <w:rsid w:val="00B15AEE"/>
     <w:pPr>
       <w:ind w:left="1415" w:hanging="283"/>
     </w:pPr>
   </w:style>
-  <w:style w:type="paragraph" w:styleId="Aufzhlungszeichen">
+  <w:style w:type="paragraph" w:styleId="ListBullet">
     <w:name w:val="List Bullet"/>
-    <w:basedOn w:val="Standard"/>
+    <w:basedOn w:val="Normal"/>
     <w:autoRedefine/>
     <w:semiHidden/>
     <w:rsid w:val="00B15AEE"/>
@@ -3737,9 +3266,9 @@
       </w:numPr>
     </w:pPr>
   </w:style>
-  <w:style w:type="paragraph" w:styleId="Aufzhlungszeichen2">
+  <w:style w:type="paragraph" w:styleId="ListBullet2">
     <w:name w:val="List Bullet 2"/>
-    <w:basedOn w:val="Standard"/>
+    <w:basedOn w:val="Normal"/>
     <w:autoRedefine/>
     <w:semiHidden/>
     <w:rsid w:val="00B15AEE"/>
@@ -3749,9 +3278,9 @@
       </w:numPr>
     </w:pPr>
   </w:style>
-  <w:style w:type="paragraph" w:styleId="Aufzhlungszeichen3">
+  <w:style w:type="paragraph" w:styleId="ListBullet3">
     <w:name w:val="List Bullet 3"/>
-    <w:basedOn w:val="Standard"/>
+    <w:basedOn w:val="Normal"/>
     <w:autoRedefine/>
     <w:semiHidden/>
     <w:rsid w:val="00B15AEE"/>
@@ -3761,9 +3290,9 @@
       </w:numPr>
     </w:pPr>
   </w:style>
-  <w:style w:type="paragraph" w:styleId="Aufzhlungszeichen4">
+  <w:style w:type="paragraph" w:styleId="ListBullet4">
     <w:name w:val="List Bullet 4"/>
-    <w:basedOn w:val="Standard"/>
+    <w:basedOn w:val="Normal"/>
     <w:autoRedefine/>
     <w:semiHidden/>
     <w:rsid w:val="00B15AEE"/>
@@ -3773,9 +3302,9 @@
       </w:numPr>
     </w:pPr>
   </w:style>
-  <w:style w:type="paragraph" w:styleId="Aufzhlungszeichen5">
+  <w:style w:type="paragraph" w:styleId="ListBullet5">
     <w:name w:val="List Bullet 5"/>
-    <w:basedOn w:val="Standard"/>
+    <w:basedOn w:val="Normal"/>
     <w:autoRedefine/>
     <w:semiHidden/>
     <w:rsid w:val="00B15AEE"/>
@@ -3785,9 +3314,9 @@
       </w:numPr>
     </w:pPr>
   </w:style>
-  <w:style w:type="paragraph" w:styleId="Listenfortsetzung">
+  <w:style w:type="paragraph" w:styleId="ListContinue">
     <w:name w:val="List Continue"/>
-    <w:basedOn w:val="Standard"/>
+    <w:basedOn w:val="Normal"/>
     <w:semiHidden/>
     <w:rsid w:val="00B15AEE"/>
     <w:pPr>
@@ -3795,9 +3324,9 @@
       <w:ind w:left="283"/>
     </w:pPr>
   </w:style>
-  <w:style w:type="paragraph" w:styleId="Listenfortsetzung2">
+  <w:style w:type="paragraph" w:styleId="ListContinue2">
     <w:name w:val="List Continue 2"/>
-    <w:basedOn w:val="Standard"/>
+    <w:basedOn w:val="Normal"/>
     <w:semiHidden/>
     <w:rsid w:val="00B15AEE"/>
     <w:pPr>
@@ -3805,9 +3334,9 @@
       <w:ind w:left="566"/>
     </w:pPr>
   </w:style>
-  <w:style w:type="paragraph" w:styleId="Listenfortsetzung3">
+  <w:style w:type="paragraph" w:styleId="ListContinue3">
     <w:name w:val="List Continue 3"/>
-    <w:basedOn w:val="Standard"/>
+    <w:basedOn w:val="Normal"/>
     <w:semiHidden/>
     <w:rsid w:val="00B15AEE"/>
     <w:pPr>
@@ -3815,9 +3344,9 @@
       <w:ind w:left="849"/>
     </w:pPr>
   </w:style>
-  <w:style w:type="paragraph" w:styleId="Listenfortsetzung4">
+  <w:style w:type="paragraph" w:styleId="ListContinue4">
     <w:name w:val="List Continue 4"/>
-    <w:basedOn w:val="Standard"/>
+    <w:basedOn w:val="Normal"/>
     <w:semiHidden/>
     <w:rsid w:val="00B15AEE"/>
     <w:pPr>
@@ -3825,9 +3354,9 @@
       <w:ind w:left="1132"/>
     </w:pPr>
   </w:style>
-  <w:style w:type="paragraph" w:styleId="Listenfortsetzung5">
+  <w:style w:type="paragraph" w:styleId="ListContinue5">
     <w:name w:val="List Continue 5"/>
-    <w:basedOn w:val="Standard"/>
+    <w:basedOn w:val="Normal"/>
     <w:semiHidden/>
     <w:rsid w:val="00B15AEE"/>
     <w:pPr>
@@ -3835,9 +3364,9 @@
       <w:ind w:left="1415"/>
     </w:pPr>
   </w:style>
-  <w:style w:type="paragraph" w:styleId="Listennummer">
+  <w:style w:type="paragraph" w:styleId="ListNumber">
     <w:name w:val="List Number"/>
-    <w:basedOn w:val="Standard"/>
+    <w:basedOn w:val="Normal"/>
     <w:semiHidden/>
     <w:rsid w:val="00B15AEE"/>
     <w:pPr>
@@ -3846,9 +3375,9 @@
       </w:numPr>
     </w:pPr>
   </w:style>
-  <w:style w:type="paragraph" w:styleId="Listennummer2">
+  <w:style w:type="paragraph" w:styleId="ListNumber2">
     <w:name w:val="List Number 2"/>
-    <w:basedOn w:val="Standard"/>
+    <w:basedOn w:val="Normal"/>
     <w:semiHidden/>
     <w:rsid w:val="00B15AEE"/>
     <w:pPr>
@@ -3857,9 +3386,9 @@
       </w:numPr>
     </w:pPr>
   </w:style>
-  <w:style w:type="paragraph" w:styleId="Listennummer3">
+  <w:style w:type="paragraph" w:styleId="ListNumber3">
     <w:name w:val="List Number 3"/>
-    <w:basedOn w:val="Standard"/>
+    <w:basedOn w:val="Normal"/>
     <w:semiHidden/>
     <w:rsid w:val="00B15AEE"/>
     <w:pPr>
@@ -3868,9 +3397,9 @@
       </w:numPr>
     </w:pPr>
   </w:style>
-  <w:style w:type="paragraph" w:styleId="Listennummer4">
+  <w:style w:type="paragraph" w:styleId="ListNumber4">
     <w:name w:val="List Number 4"/>
-    <w:basedOn w:val="Standard"/>
+    <w:basedOn w:val="Normal"/>
     <w:semiHidden/>
     <w:rsid w:val="00B15AEE"/>
     <w:pPr>
@@ -3879,9 +3408,9 @@
       </w:numPr>
     </w:pPr>
   </w:style>
-  <w:style w:type="paragraph" w:styleId="Listennummer5">
+  <w:style w:type="paragraph" w:styleId="ListNumber5">
     <w:name w:val="List Number 5"/>
-    <w:basedOn w:val="Standard"/>
+    <w:basedOn w:val="Normal"/>
     <w:semiHidden/>
     <w:rsid w:val="00B15AEE"/>
     <w:pPr>
@@ -3890,7 +3419,7 @@
       </w:numPr>
     </w:pPr>
   </w:style>
-  <w:style w:type="paragraph" w:styleId="Makrotext">
+  <w:style w:type="paragraph" w:styleId="MacroText">
     <w:name w:val="macro"/>
     <w:semiHidden/>
     <w:rsid w:val="00B15AEE"/>
@@ -3912,9 +3441,9 @@
       <w:lang w:val="de-DE" w:eastAsia="en-US"/>
     </w:rPr>
   </w:style>
-  <w:style w:type="paragraph" w:styleId="Nachrichtenkopf">
+  <w:style w:type="paragraph" w:styleId="MessageHeader">
     <w:name w:val="Message Header"/>
-    <w:basedOn w:val="Standard"/>
+    <w:basedOn w:val="Normal"/>
     <w:semiHidden/>
     <w:rsid w:val="00B15AEE"/>
     <w:pPr>
@@ -3933,9 +3462,9 @@
       <w:szCs w:val="24"/>
     </w:rPr>
   </w:style>
-  <w:style w:type="paragraph" w:styleId="StandardWeb">
+  <w:style w:type="paragraph" w:styleId="NormalWeb">
     <w:name w:val="Normal (Web)"/>
-    <w:basedOn w:val="Standard"/>
+    <w:basedOn w:val="Normal"/>
     <w:semiHidden/>
     <w:rsid w:val="00B15AEE"/>
     <w:rPr>
@@ -3944,50 +3473,50 @@
       <w:szCs w:val="24"/>
     </w:rPr>
   </w:style>
-  <w:style w:type="paragraph" w:styleId="Standardeinzug">
+  <w:style w:type="paragraph" w:styleId="NormalIndent">
     <w:name w:val="Normal Indent"/>
-    <w:basedOn w:val="Standard"/>
+    <w:basedOn w:val="Normal"/>
     <w:semiHidden/>
     <w:rsid w:val="00B15AEE"/>
     <w:pPr>
       <w:ind w:left="720"/>
     </w:pPr>
   </w:style>
-  <w:style w:type="paragraph" w:styleId="Fu-Endnotenberschrift">
+  <w:style w:type="paragraph" w:styleId="NoteHeading">
     <w:name w:val="Note Heading"/>
-    <w:basedOn w:val="Standard"/>
-    <w:next w:val="Standard"/>
-    <w:semiHidden/>
-    <w:rsid w:val="00B15AEE"/>
-  </w:style>
-  <w:style w:type="paragraph" w:styleId="NurText">
+    <w:basedOn w:val="Normal"/>
+    <w:next w:val="Normal"/>
+    <w:semiHidden/>
+    <w:rsid w:val="00B15AEE"/>
+  </w:style>
+  <w:style w:type="paragraph" w:styleId="PlainText">
     <w:name w:val="Plain Text"/>
-    <w:basedOn w:val="Standard"/>
+    <w:basedOn w:val="Normal"/>
     <w:semiHidden/>
     <w:rsid w:val="00B15AEE"/>
     <w:rPr>
       <w:rFonts w:ascii="Courier New" w:hAnsi="Courier New" w:cs="Courier New"/>
     </w:rPr>
   </w:style>
-  <w:style w:type="paragraph" w:styleId="Anrede">
+  <w:style w:type="paragraph" w:styleId="Salutation">
     <w:name w:val="Salutation"/>
-    <w:basedOn w:val="Standard"/>
-    <w:next w:val="Standard"/>
-    <w:semiHidden/>
-    <w:rsid w:val="00B15AEE"/>
-  </w:style>
-  <w:style w:type="paragraph" w:styleId="Unterschrift">
+    <w:basedOn w:val="Normal"/>
+    <w:next w:val="Normal"/>
+    <w:semiHidden/>
+    <w:rsid w:val="00B15AEE"/>
+  </w:style>
+  <w:style w:type="paragraph" w:styleId="Signature">
     <w:name w:val="Signature"/>
-    <w:basedOn w:val="Standard"/>
+    <w:basedOn w:val="Normal"/>
     <w:semiHidden/>
     <w:rsid w:val="00B15AEE"/>
     <w:pPr>
       <w:ind w:left="4252"/>
     </w:pPr>
   </w:style>
-  <w:style w:type="paragraph" w:styleId="Untertitel">
+  <w:style w:type="paragraph" w:styleId="Subtitle">
     <w:name w:val="Subtitle"/>
-    <w:basedOn w:val="Standard"/>
+    <w:basedOn w:val="Normal"/>
     <w:qFormat/>
     <w:rsid w:val="00B15AEE"/>
     <w:pPr>
@@ -4001,19 +3530,19 @@
       <w:szCs w:val="24"/>
     </w:rPr>
   </w:style>
-  <w:style w:type="paragraph" w:styleId="Rechtsgrundlagenverzeichnis">
+  <w:style w:type="paragraph" w:styleId="TableofAuthorities">
     <w:name w:val="table of authorities"/>
-    <w:basedOn w:val="Standard"/>
-    <w:next w:val="Standard"/>
+    <w:basedOn w:val="Normal"/>
+    <w:next w:val="Normal"/>
     <w:semiHidden/>
     <w:rsid w:val="00B15AEE"/>
     <w:pPr>
       <w:ind w:left="200" w:hanging="200"/>
     </w:pPr>
   </w:style>
-  <w:style w:type="paragraph" w:styleId="Titel">
+  <w:style w:type="paragraph" w:styleId="Title">
     <w:name w:val="Title"/>
-    <w:basedOn w:val="Standard"/>
+    <w:basedOn w:val="Normal"/>
     <w:qFormat/>
     <w:rsid w:val="00B15AEE"/>
     <w:pPr>
@@ -4030,10 +3559,10 @@
       <w:szCs w:val="32"/>
     </w:rPr>
   </w:style>
-  <w:style w:type="paragraph" w:styleId="Zusatz1">
+  <w:style w:type="paragraph" w:styleId="TOAHeading">
     <w:name w:val="toa heading"/>
-    <w:basedOn w:val="Standard"/>
-    <w:next w:val="Standard"/>
+    <w:basedOn w:val="Normal"/>
+    <w:next w:val="Normal"/>
     <w:semiHidden/>
     <w:rsid w:val="00B15AEE"/>
     <w:pPr>
@@ -4047,10 +3576,10 @@
       <w:szCs w:val="24"/>
     </w:rPr>
   </w:style>
-  <w:style w:type="paragraph" w:styleId="Verzeichnis5">
+  <w:style w:type="paragraph" w:styleId="TOC5">
     <w:name w:val="toc 5"/>
-    <w:basedOn w:val="Standard"/>
-    <w:next w:val="Standard"/>
+    <w:basedOn w:val="Normal"/>
+    <w:next w:val="Normal"/>
     <w:autoRedefine/>
     <w:semiHidden/>
     <w:rsid w:val="00B15AEE"/>
@@ -4058,10 +3587,10 @@
       <w:ind w:left="800"/>
     </w:pPr>
   </w:style>
-  <w:style w:type="paragraph" w:styleId="Verzeichnis6">
+  <w:style w:type="paragraph" w:styleId="TOC6">
     <w:name w:val="toc 6"/>
-    <w:basedOn w:val="Standard"/>
-    <w:next w:val="Standard"/>
+    <w:basedOn w:val="Normal"/>
+    <w:next w:val="Normal"/>
     <w:autoRedefine/>
     <w:semiHidden/>
     <w:rsid w:val="00B15AEE"/>
@@ -4069,10 +3598,10 @@
       <w:ind w:left="1000"/>
     </w:pPr>
   </w:style>
-  <w:style w:type="paragraph" w:styleId="Verzeichnis7">
+  <w:style w:type="paragraph" w:styleId="TOC7">
     <w:name w:val="toc 7"/>
-    <w:basedOn w:val="Standard"/>
-    <w:next w:val="Standard"/>
+    <w:basedOn w:val="Normal"/>
+    <w:next w:val="Normal"/>
     <w:autoRedefine/>
     <w:semiHidden/>
     <w:rsid w:val="00B15AEE"/>
@@ -4080,10 +3609,10 @@
       <w:ind w:left="1200"/>
     </w:pPr>
   </w:style>
-  <w:style w:type="paragraph" w:styleId="Verzeichnis8">
+  <w:style w:type="paragraph" w:styleId="TOC8">
     <w:name w:val="toc 8"/>
-    <w:basedOn w:val="Standard"/>
-    <w:next w:val="Standard"/>
+    <w:basedOn w:val="Normal"/>
+    <w:next w:val="Normal"/>
     <w:autoRedefine/>
     <w:semiHidden/>
     <w:rsid w:val="00B15AEE"/>
@@ -4091,10 +3620,10 @@
       <w:ind w:left="1400"/>
     </w:pPr>
   </w:style>
-  <w:style w:type="paragraph" w:styleId="Verzeichnis9">
+  <w:style w:type="paragraph" w:styleId="TOC9">
     <w:name w:val="toc 9"/>
-    <w:basedOn w:val="Standard"/>
-    <w:next w:val="Standard"/>
+    <w:basedOn w:val="Normal"/>
+    <w:next w:val="Normal"/>
     <w:autoRedefine/>
     <w:semiHidden/>
     <w:rsid w:val="00B15AEE"/>
@@ -4106,7 +3635,7 @@
 </file>
 
 <file path=word/stylesWithEffects.xml><?xml version="1.0" encoding="utf-8"?>
-<w:styles xmlns:wpc="http://schemas.microsoft.com/office/word/2010/wordprocessingCanvas" xmlns:mc="http://schemas.openxmlformats.org/markup-compatibility/2006" xmlns:o="urn:schemas-microsoft-com:office:office" xmlns:r="http://schemas.openxmlformats.org/officeDocument/2006/relationships" xmlns:m="http://schemas.openxmlformats.org/officeDocument/2006/math" xmlns:v="urn:schemas-microsoft-com:vml" xmlns:wp14="http://schemas.microsoft.com/office/word/2010/wordprocessingDrawing" xmlns:wp="http://schemas.openxmlformats.org/drawingml/2006/wordprocessingDrawing" xmlns:w10="urn:schemas-microsoft-com:office:word" xmlns:w="http://schemas.openxmlformats.org/wordprocessingml/2006/main" xmlns:w14="http://schemas.microsoft.com/office/word/2010/wordml" xmlns:wpg="http://schemas.microsoft.com/office/word/2010/wordprocessingGroup" xmlns:wpi="http://schemas.microsoft.com/office/word/2010/wordprocessingInk" xmlns:wne="http://schemas.microsoft.com/office/word/2006/wordml" xmlns:wps="http://schemas.microsoft.com/office/word/2010/wordprocessingShape" mc:Ignorable="w14 wp14">
+<w:styles xmlns:wpc="http://schemas.microsoft.com/office/word/2010/wordprocessingCanvas" xmlns:mo="http://schemas.microsoft.com/office/mac/office/2008/main" xmlns:mc="http://schemas.openxmlformats.org/markup-compatibility/2006" xmlns:mv="urn:schemas-microsoft-com:mac:vml" xmlns:o="urn:schemas-microsoft-com:office:office" xmlns:r="http://schemas.openxmlformats.org/officeDocument/2006/relationships" xmlns:m="http://schemas.openxmlformats.org/officeDocument/2006/math" xmlns:v="urn:schemas-microsoft-com:vml" xmlns:wp14="http://schemas.microsoft.com/office/word/2010/wordprocessingDrawing" xmlns:wp="http://schemas.openxmlformats.org/drawingml/2006/wordprocessingDrawing" xmlns:w10="urn:schemas-microsoft-com:office:word" xmlns:w="http://schemas.openxmlformats.org/wordprocessingml/2006/main" xmlns:w14="http://schemas.microsoft.com/office/word/2010/wordml" xmlns:wpg="http://schemas.microsoft.com/office/word/2010/wordprocessingGroup" xmlns:wpi="http://schemas.microsoft.com/office/word/2010/wordprocessingInk" xmlns:wne="http://schemas.microsoft.com/office/word/2006/wordml" xmlns:wps="http://schemas.microsoft.com/office/word/2010/wordprocessingShape" mc:Ignorable="w14 wp14">
   <w:docDefaults>
     <w:rPrDefault>
       <w:rPr>
@@ -4122,7 +3651,7 @@
       </w:pPr>
     </w:pPrDefault>
   </w:docDefaults>
-  <w:latentStyles w:defLockedState="0" w:defUIPriority="99" w:defSemiHidden="1" w:defUnhideWhenUsed="1" w:defQFormat="0" w:count="267">
+  <w:latentStyles w:defLockedState="0" w:defUIPriority="99" w:defSemiHidden="1" w:defUnhideWhenUsed="1" w:defQFormat="0" w:count="276">
     <w:lsdException w:name="Normal" w:semiHidden="0" w:uiPriority="0" w:unhideWhenUsed="0" w:qFormat="1"/>
     <w:lsdException w:name="heading 1" w:semiHidden="0" w:uiPriority="9" w:unhideWhenUsed="0" w:qFormat="1"/>
     <w:lsdException w:name="heading 2" w:uiPriority="9" w:qFormat="1"/>
@@ -4585,7 +4114,7 @@
 </file>
 
 <file path=customXml/itemProps1.xml><?xml version="1.0" encoding="utf-8"?>
-<ds:datastoreItem xmlns:ds="http://schemas.openxmlformats.org/officeDocument/2006/customXml" ds:itemID="{4E0BC696-1472-6D47-B9D6-2C9958057A62}">
+<ds:datastoreItem xmlns:ds="http://schemas.openxmlformats.org/officeDocument/2006/customXml" ds:itemID="{924AB30C-C6D9-0843-A30A-94411AD13D6F}">
   <ds:schemaRefs>
     <ds:schemaRef ds:uri="http://schemas.openxmlformats.org/officeDocument/2006/bibliography"/>
   </ds:schemaRefs>

</xml_diff>